<commit_message>
graph colors + documentation edits
</commit_message>
<xml_diff>
--- a/Report.docx
+++ b/Report.docx
@@ -125,8 +125,42 @@
         <w:spacing w:line="480" w:lineRule="auto"/>
         <w:ind w:firstLine="720"/>
       </w:pPr>
-      <w:r>
+    </w:p>
+    <w:p>
+      <w:pPr>
+        <w:spacing w:line="480" w:lineRule="auto"/>
+        <w:ind w:firstLine="720"/>
+      </w:pPr>
+    </w:p>
+    <w:p>
+      <w:pPr>
+        <w:spacing w:line="480" w:lineRule="auto"/>
+        <w:ind w:firstLine="720"/>
+      </w:pPr>
+    </w:p>
+    <w:p>
+      <w:pPr>
+        <w:spacing w:line="480" w:lineRule="auto"/>
+        <w:rPr>
+          <w:i/>
+          <w:iCs/>
+        </w:rPr>
+      </w:pPr>
+      <w:r>
+        <w:rPr>
+          <w:i/>
+          <w:iCs/>
+        </w:rPr>
         <w:lastRenderedPageBreak/>
+        <w:t>Visualizations</w:t>
+      </w:r>
+    </w:p>
+    <w:p>
+      <w:pPr>
+        <w:spacing w:line="480" w:lineRule="auto"/>
+        <w:ind w:firstLine="720"/>
+      </w:pPr>
+      <w:r>
         <w:t xml:space="preserve">To better understand this calculated data, we created four visualizations. The first is the average confidence level in traffic reports given the weather conditions (bar graph), which showed that the confidence was highest when snowing, second highest when cloudy, and least confident when raining. </w:t>
       </w:r>
     </w:p>
@@ -141,9 +175,9 @@
           <w:noProof/>
         </w:rPr>
         <w:drawing>
-          <wp:inline distT="0" distB="0" distL="0" distR="0" wp14:anchorId="0349E272" wp14:editId="6212DFE1">
-            <wp:extent cx="4134255" cy="3100692"/>
-            <wp:effectExtent l="0" t="0" r="0" b="0"/>
+          <wp:inline distT="0" distB="0" distL="0" distR="0" wp14:anchorId="0349E272" wp14:editId="431189B1">
+            <wp:extent cx="5937585" cy="4453188"/>
+            <wp:effectExtent l="0" t="0" r="0" b="5080"/>
             <wp:docPr id="1" name="Picture 1"/>
             <wp:cNvGraphicFramePr>
               <a:graphicFrameLocks xmlns:a="http://schemas.openxmlformats.org/drawingml/2006/main" noChangeAspect="1"/>
@@ -170,7 +204,7 @@
                   <pic:spPr>
                     <a:xfrm>
                       <a:off x="0" y="0"/>
-                      <a:ext cx="4134255" cy="3100692"/>
+                      <a:ext cx="5937585" cy="4453188"/>
                     </a:xfrm>
                     <a:prstGeom prst="rect">
                       <a:avLst/>
@@ -191,61 +225,45 @@
       <w:r>
         <w:t xml:space="preserve">Figure </w:t>
       </w:r>
-      <w:r>
-        <w:fldChar w:fldCharType="begin"/>
-      </w:r>
-      <w:r>
-        <w:instrText xml:space="preserve"> SEQ Figure \* ARABIC </w:instrText>
-      </w:r>
-      <w:r>
-        <w:fldChar w:fldCharType="separate"/>
-      </w:r>
+      <w:fldSimple w:instr=" SEQ Figure \* ARABIC ">
+        <w:r>
+          <w:rPr>
+            <w:noProof/>
+          </w:rPr>
+          <w:t>1</w:t>
+        </w:r>
+      </w:fldSimple>
+    </w:p>
+    <w:p>
+      <w:pPr>
+        <w:spacing w:line="480" w:lineRule="auto"/>
+        <w:ind w:firstLine="720"/>
+      </w:pPr>
       <w:r>
         <w:rPr>
           <w:noProof/>
         </w:rPr>
-        <w:t>1</w:t>
-      </w:r>
-      <w:r>
-        <w:rPr>
-          <w:noProof/>
-        </w:rPr>
-        <w:fldChar w:fldCharType="end"/>
-      </w:r>
-    </w:p>
-    <w:p>
-      <w:pPr>
-        <w:spacing w:line="480" w:lineRule="auto"/>
-        <w:ind w:firstLine="720"/>
-      </w:pPr>
-      <w:r>
-        <w:t>The second visualization used a double line graph to show the average temperature versus the average speed per day from 12-4-19 to 12-11-19. This highlighted that when the</w:t>
-      </w:r>
-    </w:p>
-    <w:p>
-      <w:pPr>
-        <w:spacing w:line="480" w:lineRule="auto"/>
-      </w:pPr>
-      <w:r>
         <w:lastRenderedPageBreak/>
-        <w:t xml:space="preserve">temperature was higher, so was the average speed, and when the temperature was lower, so </w:t>
-      </w:r>
-      <w:r>
-        <w:rPr>
-          <w:noProof/>
-        </w:rPr>
         <w:drawing>
-          <wp:anchor distT="0" distB="0" distL="114300" distR="114300" simplePos="0" relativeHeight="251659264" behindDoc="1" locked="0" layoutInCell="1" allowOverlap="1" wp14:anchorId="40637BED" wp14:editId="77D23F86">
+          <wp:anchor distT="0" distB="0" distL="114300" distR="114300" simplePos="0" relativeHeight="251659264" behindDoc="1" locked="0" layoutInCell="1" allowOverlap="1" wp14:anchorId="40637BED" wp14:editId="540A5471">
             <wp:simplePos x="0" y="0"/>
             <wp:positionH relativeFrom="column">
-              <wp:posOffset>194310</wp:posOffset>
+              <wp:posOffset>328930</wp:posOffset>
             </wp:positionH>
             <wp:positionV relativeFrom="paragraph">
-              <wp:posOffset>768350</wp:posOffset>
+              <wp:posOffset>1442720</wp:posOffset>
             </wp:positionV>
-            <wp:extent cx="5797550" cy="2779395"/>
-            <wp:effectExtent l="0" t="0" r="6350" b="1905"/>
-            <wp:wrapSquare wrapText="bothSides"/>
+            <wp:extent cx="5136515" cy="3852545"/>
+            <wp:effectExtent l="0" t="0" r="0" b="0"/>
+            <wp:wrapTight wrapText="bothSides">
+              <wp:wrapPolygon edited="0">
+                <wp:start x="0" y="0"/>
+                <wp:lineTo x="0" y="21504"/>
+                <wp:lineTo x="21523" y="21504"/>
+                <wp:lineTo x="21523" y="0"/>
+                <wp:lineTo x="0" y="0"/>
+              </wp:wrapPolygon>
+            </wp:wrapTight>
             <wp:docPr id="3" name="Picture 3"/>
             <wp:cNvGraphicFramePr>
               <a:graphicFrameLocks xmlns:a="http://schemas.openxmlformats.org/drawingml/2006/main" noChangeAspect="1"/>
@@ -257,21 +275,22 @@
                     <pic:cNvPr id="3" name="doubleline.png"/>
                     <pic:cNvPicPr/>
                   </pic:nvPicPr>
-                  <pic:blipFill rotWithShape="1">
-                    <a:blip r:embed="rId8" cstate="print">
+                  <pic:blipFill>
+                    <a:blip r:embed="rId8">
                       <a:extLst>
                         <a:ext uri="{28A0092B-C50C-407E-A947-70E740481C1C}">
                           <a14:useLocalDpi xmlns:a14="http://schemas.microsoft.com/office/drawing/2010/main" val="0"/>
                         </a:ext>
                       </a:extLst>
                     </a:blip>
-                    <a:srcRect l="7366" r="7856"/>
-                    <a:stretch/>
+                    <a:stretch>
+                      <a:fillRect/>
+                    </a:stretch>
                   </pic:blipFill>
                   <pic:spPr bwMode="auto">
                     <a:xfrm>
                       <a:off x="0" y="0"/>
-                      <a:ext cx="5797550" cy="2779395"/>
+                      <a:ext cx="5136515" cy="3852545"/>
                     </a:xfrm>
                     <a:prstGeom prst="rect">
                       <a:avLst/>
@@ -304,13 +323,13 @@
         <mc:AlternateContent>
           <mc:Choice Requires="wps">
             <w:drawing>
-              <wp:anchor distT="0" distB="0" distL="114300" distR="114300" simplePos="0" relativeHeight="251662336" behindDoc="1" locked="0" layoutInCell="1" allowOverlap="1" wp14:anchorId="219B4B40" wp14:editId="65C040F8">
+              <wp:anchor distT="0" distB="0" distL="114300" distR="114300" simplePos="0" relativeHeight="251662336" behindDoc="1" locked="0" layoutInCell="1" allowOverlap="1" wp14:anchorId="219B4B40" wp14:editId="590F7A5E">
                 <wp:simplePos x="0" y="0"/>
                 <wp:positionH relativeFrom="column">
-                  <wp:posOffset>271780</wp:posOffset>
+                  <wp:posOffset>25150</wp:posOffset>
                 </wp:positionH>
                 <wp:positionV relativeFrom="paragraph">
-                  <wp:posOffset>3637915</wp:posOffset>
+                  <wp:posOffset>5384165</wp:posOffset>
                 </wp:positionV>
                 <wp:extent cx="5943600" cy="635"/>
                 <wp:effectExtent l="0" t="0" r="0" b="0"/>
@@ -346,27 +365,14 @@
                             <w:r>
                               <w:t xml:space="preserve">Figure </w:t>
                             </w:r>
-                            <w:r>
-                              <w:fldChar w:fldCharType="begin"/>
-                            </w:r>
-                            <w:r>
-                              <w:instrText xml:space="preserve"> SEQ Figure \* ARABIC </w:instrText>
-                            </w:r>
-                            <w:r>
-                              <w:fldChar w:fldCharType="separate"/>
-                            </w:r>
-                            <w:r>
-                              <w:rPr>
-                                <w:noProof/>
-                              </w:rPr>
-                              <w:t>2</w:t>
-                            </w:r>
-                            <w:r>
-                              <w:rPr>
-                                <w:noProof/>
-                              </w:rPr>
-                              <w:fldChar w:fldCharType="end"/>
-                            </w:r>
+                            <w:fldSimple w:instr=" SEQ Figure \* ARABIC ">
+                              <w:r>
+                                <w:rPr>
+                                  <w:noProof/>
+                                </w:rPr>
+                                <w:t>2</w:t>
+                              </w:r>
+                            </w:fldSimple>
                           </w:p>
                         </w:txbxContent>
                       </wps:txbx>
@@ -388,7 +394,7 @@
                 <v:stroke joinstyle="miter"/>
                 <v:path gradientshapeok="t" o:connecttype="rect"/>
               </v:shapetype>
-              <v:shape id="Text Box 8" o:spid="_x0000_s1026" type="#_x0000_t202" style="position:absolute;margin-left:21.4pt;margin-top:286.45pt;width:468pt;height:.05pt;z-index:-251654144;visibility:visible;mso-wrap-style:square;mso-wrap-distance-left:9pt;mso-wrap-distance-top:0;mso-wrap-distance-right:9pt;mso-wrap-distance-bottom:0;mso-position-horizontal:absolute;mso-position-horizontal-relative:text;mso-position-vertical:absolute;mso-position-vertical-relative:text;v-text-anchor:top" o:gfxdata="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" stroked="f">
+              <v:shape id="Text Box 8" o:spid="_x0000_s1026" type="#_x0000_t202" style="position:absolute;left:0;text-align:left;margin-left:2pt;margin-top:423.95pt;width:468pt;height:.05pt;z-index:-251654144;visibility:visible;mso-wrap-style:square;mso-wrap-distance-left:9pt;mso-wrap-distance-top:0;mso-wrap-distance-right:9pt;mso-wrap-distance-bottom:0;mso-position-horizontal:absolute;mso-position-horizontal-relative:text;mso-position-vertical:absolute;mso-position-vertical-relative:text;v-text-anchor:top" o:gfxdata="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" stroked="f">
                 <v:textbox style="mso-fit-shape-to-text:t" inset="0,0,0,0">
                   <w:txbxContent>
                     <w:p>
@@ -417,7 +423,13 @@
         </mc:AlternateContent>
       </w:r>
       <w:r>
-        <w:t xml:space="preserve">was the average speed. </w:t>
+        <w:t>The second visualization used a double line graph to show the average temperature versus the average speed per day from 12-4-19 to 12-11-19. This highlighted that when the</w:t>
+      </w:r>
+      <w:r>
+        <w:t xml:space="preserve"> </w:t>
+      </w:r>
+      <w:r>
+        <w:t xml:space="preserve">temperature was higher, so was the average speed, and when the temperature was lower, so was the average speed. </w:t>
       </w:r>
     </w:p>
     <w:p>
@@ -425,6 +437,102 @@
         <w:spacing w:line="480" w:lineRule="auto"/>
         <w:ind w:firstLine="720"/>
       </w:pPr>
+      <w:r>
+        <w:t xml:space="preserve">The third visualization utilized a line graph with two subplots, due to the y axis values being so far </w:t>
+      </w:r>
+      <w:r>
+        <w:t>apart and</w:t>
+      </w:r>
+      <w:r>
+        <w:t xml:space="preserve"> graphed the temperature versus the average confidence in traffic conditions per day. This graph </w:t>
+      </w:r>
+      <w:r>
+        <w:t xml:space="preserve">showed that when the temperature was higher, the confidence in traffic predictions was lower. </w:t>
+      </w:r>
+    </w:p>
+    <w:p>
+      <w:pPr>
+        <w:spacing w:line="480" w:lineRule="auto"/>
+        <w:ind w:firstLine="720"/>
+      </w:pPr>
+      <w:r>
+        <w:rPr>
+          <w:i/>
+          <w:iCs/>
+          <w:noProof/>
+        </w:rPr>
+        <w:lastRenderedPageBreak/>
+        <w:drawing>
+          <wp:anchor distT="0" distB="0" distL="114300" distR="114300" simplePos="0" relativeHeight="251668480" behindDoc="1" locked="0" layoutInCell="1" allowOverlap="1" wp14:anchorId="61A63FF0" wp14:editId="221FB581">
+            <wp:simplePos x="0" y="0"/>
+            <wp:positionH relativeFrom="column">
+              <wp:posOffset>924674</wp:posOffset>
+            </wp:positionH>
+            <wp:positionV relativeFrom="paragraph">
+              <wp:posOffset>4452620</wp:posOffset>
+            </wp:positionV>
+            <wp:extent cx="3924300" cy="3156585"/>
+            <wp:effectExtent l="0" t="0" r="0" b="5715"/>
+            <wp:wrapTight wrapText="bothSides">
+              <wp:wrapPolygon edited="0">
+                <wp:start x="0" y="0"/>
+                <wp:lineTo x="0" y="21552"/>
+                <wp:lineTo x="21530" y="21552"/>
+                <wp:lineTo x="21530" y="0"/>
+                <wp:lineTo x="0" y="0"/>
+              </wp:wrapPolygon>
+            </wp:wrapTight>
+            <wp:docPr id="2" name="Picture 2"/>
+            <wp:cNvGraphicFramePr>
+              <a:graphicFrameLocks xmlns:a="http://schemas.openxmlformats.org/drawingml/2006/main" noChangeAspect="1"/>
+            </wp:cNvGraphicFramePr>
+            <a:graphic xmlns:a="http://schemas.openxmlformats.org/drawingml/2006/main">
+              <a:graphicData uri="http://schemas.openxmlformats.org/drawingml/2006/picture">
+                <pic:pic xmlns:pic="http://schemas.openxmlformats.org/drawingml/2006/picture">
+                  <pic:nvPicPr>
+                    <pic:cNvPr id="2" name="pie.png"/>
+                    <pic:cNvPicPr/>
+                  </pic:nvPicPr>
+                  <pic:blipFill rotWithShape="1">
+                    <a:blip r:embed="rId9">
+                      <a:extLst>
+                        <a:ext uri="{28A0092B-C50C-407E-A947-70E740481C1C}">
+                          <a14:useLocalDpi xmlns:a14="http://schemas.microsoft.com/office/drawing/2010/main" val="0"/>
+                        </a:ext>
+                      </a:extLst>
+                    </a:blip>
+                    <a:srcRect l="11776" t="6146" r="10899" b="10909"/>
+                    <a:stretch/>
+                  </pic:blipFill>
+                  <pic:spPr bwMode="auto">
+                    <a:xfrm>
+                      <a:off x="0" y="0"/>
+                      <a:ext cx="3924300" cy="3156585"/>
+                    </a:xfrm>
+                    <a:prstGeom prst="rect">
+                      <a:avLst/>
+                    </a:prstGeom>
+                    <a:ln>
+                      <a:noFill/>
+                    </a:ln>
+                    <a:extLst>
+                      <a:ext uri="{53640926-AAD7-44D8-BBD7-CCE9431645EC}">
+                        <a14:shadowObscured xmlns:a14="http://schemas.microsoft.com/office/drawing/2010/main"/>
+                      </a:ext>
+                    </a:extLst>
+                  </pic:spPr>
+                </pic:pic>
+              </a:graphicData>
+            </a:graphic>
+            <wp14:sizeRelH relativeFrom="page">
+              <wp14:pctWidth>0</wp14:pctWidth>
+            </wp14:sizeRelH>
+            <wp14:sizeRelV relativeFrom="page">
+              <wp14:pctHeight>0</wp14:pctHeight>
+            </wp14:sizeRelV>
+          </wp:anchor>
+        </w:drawing>
+      </w:r>
       <w:r>
         <w:rPr>
           <w:noProof/>
@@ -432,13 +540,13 @@
         <mc:AlternateContent>
           <mc:Choice Requires="wps">
             <w:drawing>
-              <wp:anchor distT="0" distB="0" distL="114300" distR="114300" simplePos="0" relativeHeight="251664384" behindDoc="1" locked="0" layoutInCell="1" allowOverlap="1" wp14:anchorId="07B25B00" wp14:editId="001CF857">
+              <wp:anchor distT="0" distB="0" distL="114300" distR="114300" simplePos="0" relativeHeight="251664384" behindDoc="1" locked="0" layoutInCell="1" allowOverlap="1" wp14:anchorId="07B25B00" wp14:editId="569FBEB1">
                 <wp:simplePos x="0" y="0"/>
                 <wp:positionH relativeFrom="column">
-                  <wp:posOffset>-19685</wp:posOffset>
+                  <wp:posOffset>143510</wp:posOffset>
                 </wp:positionH>
                 <wp:positionV relativeFrom="paragraph">
-                  <wp:posOffset>7215708</wp:posOffset>
+                  <wp:posOffset>3216240</wp:posOffset>
                 </wp:positionV>
                 <wp:extent cx="5943600" cy="635"/>
                 <wp:effectExtent l="0" t="0" r="0" b="0"/>
@@ -485,27 +593,14 @@
                             <w:r>
                               <w:t xml:space="preserve">Figure </w:t>
                             </w:r>
-                            <w:r>
-                              <w:fldChar w:fldCharType="begin"/>
-                            </w:r>
-                            <w:r>
-                              <w:instrText xml:space="preserve"> SEQ Figure \* ARABIC </w:instrText>
-                            </w:r>
-                            <w:r>
-                              <w:fldChar w:fldCharType="separate"/>
-                            </w:r>
-                            <w:r>
-                              <w:rPr>
-                                <w:noProof/>
-                              </w:rPr>
-                              <w:t>3</w:t>
-                            </w:r>
-                            <w:r>
-                              <w:rPr>
-                                <w:noProof/>
-                              </w:rPr>
-                              <w:fldChar w:fldCharType="end"/>
-                            </w:r>
+                            <w:fldSimple w:instr=" SEQ Figure \* ARABIC ">
+                              <w:r>
+                                <w:rPr>
+                                  <w:noProof/>
+                                </w:rPr>
+                                <w:t>3</w:t>
+                              </w:r>
+                            </w:fldSimple>
                           </w:p>
                         </w:txbxContent>
                       </wps:txbx>
@@ -523,7 +618,7 @@
           </mc:Choice>
           <mc:Fallback>
             <w:pict>
-              <v:shape w14:anchorId="07B25B00" id="Text Box 9" o:spid="_x0000_s1027" type="#_x0000_t202" style="position:absolute;left:0;text-align:left;margin-left:-1.55pt;margin-top:568.15pt;width:468pt;height:.05pt;z-index:-251652096;visibility:visible;mso-wrap-style:square;mso-wrap-distance-left:9pt;mso-wrap-distance-top:0;mso-wrap-distance-right:9pt;mso-wrap-distance-bottom:0;mso-position-horizontal:absolute;mso-position-horizontal-relative:text;mso-position-vertical:absolute;mso-position-vertical-relative:text;v-text-anchor:top" o:gfxdata="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" stroked="f">
+              <v:shape w14:anchorId="07B25B00" id="Text Box 9" o:spid="_x0000_s1027" type="#_x0000_t202" style="position:absolute;left:0;text-align:left;margin-left:11.3pt;margin-top:253.25pt;width:468pt;height:.05pt;z-index:-251652096;visibility:visible;mso-wrap-style:square;mso-wrap-distance-left:9pt;mso-wrap-distance-top:0;mso-wrap-distance-right:9pt;mso-wrap-distance-bottom:0;mso-position-horizontal:absolute;mso-position-horizontal-relative:text;mso-position-vertical:absolute;mso-position-vertical-relative:text;v-text-anchor:top" o:gfxdata="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" stroked="f">
                 <v:textbox style="mso-fit-shape-to-text:t" inset="0,0,0,0">
                   <w:txbxContent>
                     <w:p>
@@ -559,22 +654,22 @@
           <w:noProof/>
         </w:rPr>
         <w:drawing>
-          <wp:anchor distT="0" distB="0" distL="114300" distR="114300" simplePos="0" relativeHeight="251658240" behindDoc="1" locked="0" layoutInCell="1" allowOverlap="1" wp14:anchorId="1B108E23" wp14:editId="6D511FCC">
+          <wp:anchor distT="0" distB="0" distL="114300" distR="114300" simplePos="0" relativeHeight="251658240" behindDoc="1" locked="0" layoutInCell="1" allowOverlap="1" wp14:anchorId="1B108E23" wp14:editId="4079409A">
             <wp:simplePos x="0" y="0"/>
             <wp:positionH relativeFrom="column">
-              <wp:posOffset>-19306</wp:posOffset>
+              <wp:posOffset>-556517</wp:posOffset>
             </wp:positionH>
             <wp:positionV relativeFrom="paragraph">
-              <wp:posOffset>4605979</wp:posOffset>
+              <wp:posOffset>621</wp:posOffset>
             </wp:positionV>
-            <wp:extent cx="5943600" cy="2586990"/>
-            <wp:effectExtent l="0" t="0" r="0" b="3810"/>
+            <wp:extent cx="7246685" cy="3154166"/>
+            <wp:effectExtent l="0" t="0" r="5080" b="0"/>
             <wp:wrapTight wrapText="bothSides">
               <wp:wrapPolygon edited="0">
                 <wp:start x="0" y="0"/>
-                <wp:lineTo x="0" y="21526"/>
-                <wp:lineTo x="21554" y="21526"/>
-                <wp:lineTo x="21554" y="0"/>
+                <wp:lineTo x="0" y="21483"/>
+                <wp:lineTo x="21577" y="21483"/>
+                <wp:lineTo x="21577" y="0"/>
                 <wp:lineTo x="0" y="0"/>
               </wp:wrapPolygon>
             </wp:wrapTight>
@@ -590,7 +685,7 @@
                     <pic:cNvPicPr/>
                   </pic:nvPicPr>
                   <pic:blipFill>
-                    <a:blip r:embed="rId9" cstate="print">
+                    <a:blip r:embed="rId10" cstate="print">
                       <a:extLst>
                         <a:ext uri="{28A0092B-C50C-407E-A947-70E740481C1C}">
                           <a14:useLocalDpi xmlns:a14="http://schemas.microsoft.com/office/drawing/2010/main" val="0"/>
@@ -604,7 +699,7 @@
                   <pic:spPr>
                     <a:xfrm>
                       <a:off x="0" y="0"/>
-                      <a:ext cx="5943600" cy="2586990"/>
+                      <a:ext cx="7246685" cy="3154166"/>
                     </a:xfrm>
                     <a:prstGeom prst="rect">
                       <a:avLst/>
@@ -623,25 +718,6 @@
         </w:drawing>
       </w:r>
       <w:r>
-        <w:t xml:space="preserve">The third visualization utilized a line graph with two subplots, due to the y axis values being so far </w:t>
-      </w:r>
-      <w:r>
-        <w:t>apart and</w:t>
-      </w:r>
-      <w:r>
-        <w:t xml:space="preserve"> graphed the temperature versus the average confidence in traffic conditions per day. This graph </w:t>
-      </w:r>
-      <w:r>
-        <w:t xml:space="preserve">showed that when the temperature was higher, the confidence in traffic predictions was lower. </w:t>
-      </w:r>
-    </w:p>
-    <w:p>
-      <w:pPr>
-        <w:spacing w:line="480" w:lineRule="auto"/>
-        <w:ind w:firstLine="720"/>
-      </w:pPr>
-      <w:r>
-        <w:lastRenderedPageBreak/>
         <w:t xml:space="preserve">The final graph, a pie chart, showed the average weather conditions from 12-4-19 to 12-11-19. It reported that 75% of the time, the weather reported clouds, 12.5% of the time it reported snow, and the other 12.5% of the time, it reported rain. </w:t>
       </w:r>
     </w:p>
@@ -650,70 +726,34 @@
         <w:spacing w:line="480" w:lineRule="auto"/>
         <w:jc w:val="center"/>
       </w:pPr>
-      <w:r>
+    </w:p>
+    <w:p>
+      <w:pPr>
+        <w:spacing w:line="480" w:lineRule="auto"/>
+      </w:pPr>
+    </w:p>
+    <w:p>
+      <w:pPr>
+        <w:tabs>
+          <w:tab w:val="left" w:pos="2436"/>
+        </w:tabs>
+        <w:spacing w:line="480" w:lineRule="auto"/>
         <w:rPr>
-          <w:noProof/>
+          <w:i/>
+          <w:iCs/>
         </w:rPr>
-        <w:drawing>
-          <wp:anchor distT="0" distB="0" distL="114300" distR="114300" simplePos="0" relativeHeight="251665408" behindDoc="0" locked="0" layoutInCell="1" allowOverlap="1" wp14:anchorId="6E4364F3" wp14:editId="62B8A22E">
-            <wp:simplePos x="0" y="0"/>
-            <wp:positionH relativeFrom="column">
-              <wp:posOffset>962660</wp:posOffset>
-            </wp:positionH>
-            <wp:positionV relativeFrom="paragraph">
-              <wp:posOffset>2540</wp:posOffset>
-            </wp:positionV>
-            <wp:extent cx="4020185" cy="3014980"/>
-            <wp:effectExtent l="0" t="0" r="5715" b="0"/>
-            <wp:wrapSquare wrapText="bothSides"/>
-            <wp:docPr id="6" name="Picture 6"/>
-            <wp:cNvGraphicFramePr>
-              <a:graphicFrameLocks xmlns:a="http://schemas.openxmlformats.org/drawingml/2006/main" noChangeAspect="1"/>
-            </wp:cNvGraphicFramePr>
-            <a:graphic xmlns:a="http://schemas.openxmlformats.org/drawingml/2006/main">
-              <a:graphicData uri="http://schemas.openxmlformats.org/drawingml/2006/picture">
-                <pic:pic xmlns:pic="http://schemas.openxmlformats.org/drawingml/2006/picture">
-                  <pic:nvPicPr>
-                    <pic:cNvPr id="6" name="pie.png"/>
-                    <pic:cNvPicPr/>
-                  </pic:nvPicPr>
-                  <pic:blipFill>
-                    <a:blip r:embed="rId10">
-                      <a:extLst>
-                        <a:ext uri="{28A0092B-C50C-407E-A947-70E740481C1C}">
-                          <a14:useLocalDpi xmlns:a14="http://schemas.microsoft.com/office/drawing/2010/main" val="0"/>
-                        </a:ext>
-                      </a:extLst>
-                    </a:blip>
-                    <a:stretch>
-                      <a:fillRect/>
-                    </a:stretch>
-                  </pic:blipFill>
-                  <pic:spPr>
-                    <a:xfrm>
-                      <a:off x="0" y="0"/>
-                      <a:ext cx="4020185" cy="3014980"/>
-                    </a:xfrm>
-                    <a:prstGeom prst="rect">
-                      <a:avLst/>
-                    </a:prstGeom>
-                  </pic:spPr>
-                </pic:pic>
-              </a:graphicData>
-            </a:graphic>
-            <wp14:sizeRelH relativeFrom="page">
-              <wp14:pctWidth>0</wp14:pctWidth>
-            </wp14:sizeRelH>
-            <wp14:sizeRelV relativeFrom="page">
-              <wp14:pctHeight>0</wp14:pctHeight>
-            </wp14:sizeRelV>
-          </wp:anchor>
-        </w:drawing>
-      </w:r>
-    </w:p>
-    <w:p>
-      <w:pPr>
-        <w:spacing w:line="480" w:lineRule="auto"/>
+      </w:pPr>
+    </w:p>
+    <w:p>
+      <w:pPr>
+        <w:tabs>
+          <w:tab w:val="left" w:pos="2436"/>
+        </w:tabs>
+        <w:spacing w:line="480" w:lineRule="auto"/>
+        <w:rPr>
+          <w:i/>
+          <w:iCs/>
+        </w:rPr>
       </w:pPr>
     </w:p>
     <w:p>
@@ -794,13 +834,13 @@
         <mc:AlternateContent>
           <mc:Choice Requires="wps">
             <w:drawing>
-              <wp:anchor distT="0" distB="0" distL="114300" distR="114300" simplePos="0" relativeHeight="251667456" behindDoc="0" locked="0" layoutInCell="1" allowOverlap="1" wp14:anchorId="5183BEB8" wp14:editId="13D1EDCA">
+              <wp:anchor distT="0" distB="0" distL="114300" distR="114300" simplePos="0" relativeHeight="251667456" behindDoc="0" locked="0" layoutInCell="1" allowOverlap="1" wp14:anchorId="5183BEB8" wp14:editId="70B1DE12">
                 <wp:simplePos x="0" y="0"/>
                 <wp:positionH relativeFrom="column">
-                  <wp:posOffset>962660</wp:posOffset>
+                  <wp:posOffset>911289</wp:posOffset>
                 </wp:positionH>
                 <wp:positionV relativeFrom="paragraph">
-                  <wp:posOffset>203659</wp:posOffset>
+                  <wp:posOffset>-85211</wp:posOffset>
                 </wp:positionV>
                 <wp:extent cx="4020185" cy="635"/>
                 <wp:effectExtent l="0" t="0" r="5715" b="0"/>
@@ -839,27 +879,14 @@
                             <w:r>
                               <w:t xml:space="preserve">Figure </w:t>
                             </w:r>
-                            <w:r>
-                              <w:fldChar w:fldCharType="begin"/>
-                            </w:r>
-                            <w:r>
-                              <w:instrText xml:space="preserve"> SEQ Figure \* ARABIC </w:instrText>
-                            </w:r>
-                            <w:r>
-                              <w:fldChar w:fldCharType="separate"/>
-                            </w:r>
-                            <w:r>
-                              <w:rPr>
-                                <w:noProof/>
-                              </w:rPr>
-                              <w:t>4</w:t>
-                            </w:r>
-                            <w:r>
-                              <w:rPr>
-                                <w:noProof/>
-                              </w:rPr>
-                              <w:fldChar w:fldCharType="end"/>
-                            </w:r>
+                            <w:fldSimple w:instr=" SEQ Figure \* ARABIC ">
+                              <w:r>
+                                <w:rPr>
+                                  <w:noProof/>
+                                </w:rPr>
+                                <w:t>4</w:t>
+                              </w:r>
+                            </w:fldSimple>
                           </w:p>
                         </w:txbxContent>
                       </wps:txbx>
@@ -877,7 +904,7 @@
           </mc:Choice>
           <mc:Fallback>
             <w:pict>
-              <v:shape w14:anchorId="5183BEB8" id="Text Box 10" o:spid="_x0000_s1028" type="#_x0000_t202" style="position:absolute;margin-left:75.8pt;margin-top:16.05pt;width:316.55pt;height:.05pt;z-index:251667456;visibility:visible;mso-wrap-style:square;mso-wrap-distance-left:9pt;mso-wrap-distance-top:0;mso-wrap-distance-right:9pt;mso-wrap-distance-bottom:0;mso-position-horizontal:absolute;mso-position-horizontal-relative:text;mso-position-vertical:absolute;mso-position-vertical-relative:text;v-text-anchor:top" o:gfxdata="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" stroked="f">
+              <v:shape w14:anchorId="5183BEB8" id="Text Box 10" o:spid="_x0000_s1028" type="#_x0000_t202" style="position:absolute;margin-left:71.75pt;margin-top:-6.7pt;width:316.55pt;height:.05pt;z-index:251667456;visibility:visible;mso-wrap-style:square;mso-wrap-distance-left:9pt;mso-wrap-distance-top:0;mso-wrap-distance-right:9pt;mso-wrap-distance-bottom:0;mso-position-horizontal:absolute;mso-position-horizontal-relative:text;mso-position-vertical:absolute;mso-position-vertical-relative:text;v-text-anchor:top" o:gfxdata="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" stroked="f">
                 <v:textbox style="mso-fit-shape-to-text:t" inset="0,0,0,0">
                   <w:txbxContent>
                     <w:p>
@@ -908,6 +935,8 @@
           </mc:Fallback>
         </mc:AlternateContent>
       </w:r>
+      <w:bookmarkStart w:id="0" w:name="_GoBack"/>
+      <w:bookmarkEnd w:id="0"/>
     </w:p>
     <w:p>
       <w:pPr>
@@ -920,23 +949,12 @@
           <w:iCs/>
         </w:rPr>
       </w:pPr>
-    </w:p>
-    <w:p>
-      <w:pPr>
-        <w:tabs>
-          <w:tab w:val="left" w:pos="2436"/>
-        </w:tabs>
-        <w:spacing w:line="480" w:lineRule="auto"/>
+      <w:r>
         <w:rPr>
           <w:i/>
           <w:iCs/>
         </w:rPr>
-      </w:pPr>
-      <w:r>
-        <w:rPr>
-          <w:i/>
-          <w:iCs/>
-        </w:rPr>
+        <w:lastRenderedPageBreak/>
         <w:t>The Problems Faced</w:t>
       </w:r>
     </w:p>
@@ -986,11 +1004,7 @@
         <w:t>In order to collect the live traffic data, we had to create a bounding box, an area for the traffic data to be collected between, in Ann Arbor. We chose coordinates on Washtenaw Ave, Packard &amp; Hill, W. Stadium Blvd, Saline Road, and N. Maple Road. However, because</w:t>
       </w:r>
       <w:r>
-        <w:t xml:space="preserve"> of the way </w:t>
-      </w:r>
-      <w:r>
-        <w:lastRenderedPageBreak/>
-        <w:t xml:space="preserve">that the TomTom API is set up, we had to convert the latitude and longitude to the World Geodetic System (1984) using an online converter. </w:t>
+        <w:t xml:space="preserve"> of the way that the TomTom API is set up, we had to convert the latitude and longitude to the World Geodetic System (1984) using an online converter. </w:t>
       </w:r>
       <w:r>
         <w:t xml:space="preserve">This took some time to understand, but once completed we were able to move forward with the project. </w:t>
@@ -1029,6 +1043,7 @@
         <w:spacing w:line="480" w:lineRule="auto"/>
       </w:pPr>
       <w:r>
+        <w:lastRenderedPageBreak/>
         <w:t xml:space="preserve">         When we went to make a pie chart out of the weather descriptions, we realized that we would need to calculate the percent of each weather description using a counter in order to use the calculated average data, since the data is not numerical. This was not a tough problem to solve, and we were able to use our Python skills to implement the necessary code. For the sub-plot line graph that we created (</w:t>
       </w:r>
       <w:r>
@@ -1057,7 +1072,6 @@
           <w:i/>
           <w:iCs/>
         </w:rPr>
-        <w:lastRenderedPageBreak/>
         <w:t>Instructions for running the code</w:t>
       </w:r>
     </w:p>
@@ -1066,7 +1080,6 @@
         <w:spacing w:line="480" w:lineRule="auto"/>
       </w:pPr>
       <w:r>
-        <w:tab/>
         <w:t xml:space="preserve">Within the code, there are instructions as well, instructing users what to uncomment. Here are also the detailed steps that we took to collect the data, calculate the averages, and then visualize the output. </w:t>
       </w:r>
     </w:p>
@@ -1112,7 +1125,21 @@
       </w:r>
       <w:proofErr w:type="spellEnd"/>
       <w:r>
-        <w:t xml:space="preserve">) all have print statements underneath them. The weather data is collected by the first two functions and allows for users to input any location, and then collect that data if they uncomment lines 56 and 57. The traffic data is collected within the second two functions. If users wished to set a different boundary box than we have set, they must edit the value of the coordinate’s variable (line 62). Then, they could uncomment lines 125 and 126 to run the code and collect the data. </w:t>
+        <w:t>) all have print statements underneath them. The weather data is collected by the first two functions and allows for users to input any location, and then collect that data if they uncomment lines 56 and 57. The traffic data is collected within the second two functions. If users wished to set a different boundary box than we have set, they must edit the value of the coordinate’s variable (line 62)</w:t>
+      </w:r>
+      <w:r>
+        <w:t xml:space="preserve">, which </w:t>
+      </w:r>
+      <w:proofErr w:type="gramStart"/>
+      <w:r>
+        <w:t>requires  5</w:t>
+      </w:r>
+      <w:proofErr w:type="gramEnd"/>
+      <w:r>
+        <w:t xml:space="preserve"> coordinates in the World Geodetic System (1984) </w:t>
+      </w:r>
+      <w:r>
+        <w:t xml:space="preserve">. Then, they could uncomment lines 125 and 126 to run the code and collect the data. </w:t>
       </w:r>
     </w:p>
     <w:p>
@@ -1125,6 +1152,7 @@
         <w:spacing w:line="480" w:lineRule="auto"/>
       </w:pPr>
       <w:r>
+        <w:lastRenderedPageBreak/>
         <w:t xml:space="preserve">After collecting as much data as the user needs, they can move onto the </w:t>
       </w:r>
       <w:proofErr w:type="spellStart"/>
@@ -1133,7 +1161,10 @@
       </w:r>
       <w:proofErr w:type="spellEnd"/>
       <w:r>
-        <w:t xml:space="preserve"> function, where all of the timestamps will be converted to a uniform, human-readable format. In order to run this function, they must uncomment line 196. </w:t>
+        <w:t xml:space="preserve"> function, where all of the timestamps will be converted to a uniform, human-readable format. In order to run this function, they must uncomment line 196</w:t>
+      </w:r>
+      <w:r>
+        <w:t xml:space="preserve">. </w:t>
       </w:r>
     </w:p>
     <w:p>
@@ -1198,20 +1229,65 @@
         <w:spacing w:line="480" w:lineRule="auto"/>
       </w:pPr>
       <w:r>
-        <w:t>To join the data of all of the averages, users must uncomment line 399.</w:t>
-      </w:r>
-    </w:p>
-    <w:p>
-      <w:pPr>
-        <w:spacing w:line="480" w:lineRule="auto"/>
-      </w:pPr>
-      <w:r>
-        <w:rPr>
-          <w:highlight w:val="yellow"/>
-        </w:rPr>
-        <w:lastRenderedPageBreak/>
-        <w:t>FINISH INSTRUCTIONS ONCE THE WRITE TXT FILE IS FIXED</w:t>
-      </w:r>
+        <w:t>To join the data of all of the averages</w:t>
+      </w:r>
+      <w:r>
+        <w:t xml:space="preserve"> into a table called </w:t>
+      </w:r>
+      <w:proofErr w:type="spellStart"/>
+      <w:r>
+        <w:t>final_averages</w:t>
+      </w:r>
+      <w:proofErr w:type="spellEnd"/>
+      <w:r>
+        <w:t>, users must uncomment line 399.</w:t>
+      </w:r>
+    </w:p>
+    <w:p>
+      <w:pPr>
+        <w:pStyle w:val="ListParagraph"/>
+        <w:numPr>
+          <w:ilvl w:val="0"/>
+          <w:numId w:val="3"/>
+        </w:numPr>
+        <w:spacing w:line="480" w:lineRule="auto"/>
+      </w:pPr>
+      <w:r>
+        <w:t xml:space="preserve">To write the data to a text file called data.txt, users must uncomment line 418. </w:t>
+      </w:r>
+    </w:p>
+    <w:p>
+      <w:pPr>
+        <w:pStyle w:val="ListParagraph"/>
+        <w:numPr>
+          <w:ilvl w:val="0"/>
+          <w:numId w:val="3"/>
+        </w:numPr>
+        <w:spacing w:line="480" w:lineRule="auto"/>
+      </w:pPr>
+      <w:r>
+        <w:t xml:space="preserve">To create the pie chart of the average weather conditions per day (pie.png), the subplot line graph of the temperature versus average confidence in traffic conditions per day (line.png), the double line graph of temperature versus the average speed per day (doubleline.png), and the bar graph of the average confidence level in traffic reports given the weather conditions (bar.png), users must uncomment line 568. </w:t>
+      </w:r>
+    </w:p>
+    <w:p>
+      <w:pPr>
+        <w:spacing w:line="480" w:lineRule="auto"/>
+      </w:pPr>
+    </w:p>
+    <w:p>
+      <w:pPr>
+        <w:spacing w:line="480" w:lineRule="auto"/>
+      </w:pPr>
+    </w:p>
+    <w:p>
+      <w:pPr>
+        <w:spacing w:line="480" w:lineRule="auto"/>
+      </w:pPr>
+    </w:p>
+    <w:p>
+      <w:pPr>
+        <w:spacing w:line="480" w:lineRule="auto"/>
+      </w:pPr>
     </w:p>
     <w:p>
       <w:pPr>
@@ -1804,19 +1880,7 @@
           </w:tcPr>
           <w:p>
             <w:r>
-              <w:t xml:space="preserve">Dictionary with </w:t>
-            </w:r>
-            <w:r>
-              <w:t>temperature</w:t>
-            </w:r>
-            <w:r>
-              <w:t xml:space="preserve"> averages per day, with the day as keys and the </w:t>
-            </w:r>
-            <w:r>
-              <w:t>temperature</w:t>
-            </w:r>
-            <w:r>
-              <w:t xml:space="preserve"> average as values.</w:t>
+              <w:t>Dictionary with temperature averages per day, with the day as keys and the temperature average as values.</w:t>
             </w:r>
           </w:p>
         </w:tc>
@@ -1854,27 +1918,15 @@
             </w:r>
             <w:proofErr w:type="spellStart"/>
             <w:r>
-              <w:t>confidence</w:t>
-            </w:r>
-            <w:r>
-              <w:t>_clean</w:t>
+              <w:t>confidence_clean</w:t>
             </w:r>
             <w:proofErr w:type="spellEnd"/>
             <w:r>
-              <w:t xml:space="preserve"> and generates the average </w:t>
-            </w:r>
-            <w:r>
-              <w:t>confidence in traffic reports</w:t>
-            </w:r>
-            <w:r>
-              <w:t xml:space="preserve"> per day. Then adds this data to the table </w:t>
+              <w:t xml:space="preserve"> and generates the average confidence in traffic reports per day. Then adds this data to the table </w:t>
             </w:r>
             <w:proofErr w:type="spellStart"/>
             <w:r>
-              <w:t>confidence</w:t>
-            </w:r>
-            <w:r>
-              <w:t>_averages</w:t>
+              <w:t>confidence_averages</w:t>
             </w:r>
             <w:proofErr w:type="spellEnd"/>
             <w:r>
@@ -1888,19 +1940,7 @@
           </w:tcPr>
           <w:p>
             <w:r>
-              <w:t xml:space="preserve">Dictionary with </w:t>
-            </w:r>
-            <w:r>
-              <w:t xml:space="preserve">confidence </w:t>
-            </w:r>
-            <w:r>
-              <w:t xml:space="preserve">averages per day, with the day as keys and the </w:t>
-            </w:r>
-            <w:r>
-              <w:t>confidence</w:t>
-            </w:r>
-            <w:r>
-              <w:t xml:space="preserve"> average as values.</w:t>
+              <w:t>Dictionary with confidence averages per day, with the day as keys and the confidence average as values.</w:t>
             </w:r>
           </w:p>
         </w:tc>
@@ -1938,27 +1978,15 @@
             </w:r>
             <w:proofErr w:type="spellStart"/>
             <w:r>
-              <w:t>weather</w:t>
-            </w:r>
-            <w:r>
-              <w:t>_clean</w:t>
+              <w:t>weather_clean</w:t>
             </w:r>
             <w:proofErr w:type="spellEnd"/>
             <w:r>
-              <w:t xml:space="preserve"> and generates the average </w:t>
-            </w:r>
-            <w:r>
-              <w:t>weather</w:t>
-            </w:r>
-            <w:r>
-              <w:t xml:space="preserve"> per day. Then adds this data to the table </w:t>
+              <w:t xml:space="preserve"> and generates the average weather per day. Then adds this data to the table </w:t>
             </w:r>
             <w:proofErr w:type="spellStart"/>
             <w:r>
-              <w:t>weather</w:t>
-            </w:r>
-            <w:r>
-              <w:t>_averages</w:t>
+              <w:t>weather_averages</w:t>
             </w:r>
             <w:proofErr w:type="spellEnd"/>
             <w:r>
@@ -1972,19 +2000,7 @@
           </w:tcPr>
           <w:p>
             <w:r>
-              <w:t xml:space="preserve">Dictionary with </w:t>
-            </w:r>
-            <w:r>
-              <w:t>weather</w:t>
-            </w:r>
-            <w:r>
-              <w:t xml:space="preserve"> averages per day, with the day as keys and the </w:t>
-            </w:r>
-            <w:r>
-              <w:t>weather</w:t>
-            </w:r>
-            <w:r>
-              <w:t xml:space="preserve"> average as values.</w:t>
+              <w:t>Dictionary with weather averages per day, with the day as keys and the weather average as values.</w:t>
             </w:r>
           </w:p>
         </w:tc>
@@ -2138,6 +2154,31 @@
         </w:tc>
       </w:tr>
     </w:tbl>
+    <w:p>
+      <w:pPr>
+        <w:spacing w:line="480" w:lineRule="auto"/>
+      </w:pPr>
+    </w:p>
+    <w:p>
+      <w:pPr>
+        <w:spacing w:line="480" w:lineRule="auto"/>
+      </w:pPr>
+    </w:p>
+    <w:p>
+      <w:pPr>
+        <w:spacing w:line="480" w:lineRule="auto"/>
+      </w:pPr>
+    </w:p>
+    <w:p>
+      <w:pPr>
+        <w:spacing w:line="480" w:lineRule="auto"/>
+      </w:pPr>
+    </w:p>
+    <w:p>
+      <w:pPr>
+        <w:spacing w:line="480" w:lineRule="auto"/>
+      </w:pPr>
+    </w:p>
     <w:p>
       <w:pPr>
         <w:spacing w:line="480" w:lineRule="auto"/>
@@ -2155,130 +2196,24 @@
         <w:t>Documentation for resources used</w:t>
       </w:r>
     </w:p>
-    <w:p/>
-    <w:p>
-      <w:pPr>
-        <w:pStyle w:val="ListParagraph"/>
-        <w:numPr>
-          <w:ilvl w:val="0"/>
-          <w:numId w:val="2"/>
-        </w:numPr>
-      </w:pPr>
-      <w:r>
-        <w:t xml:space="preserve">Mat plot lib pie chart website </w:t>
-      </w:r>
-    </w:p>
-    <w:p>
-      <w:pPr>
-        <w:pStyle w:val="ListParagraph"/>
-        <w:numPr>
-          <w:ilvl w:val="0"/>
-          <w:numId w:val="2"/>
-        </w:numPr>
-      </w:pPr>
-      <w:r>
-        <w:t xml:space="preserve">Conversion for </w:t>
-      </w:r>
-      <w:proofErr w:type="spellStart"/>
-      <w:r>
-        <w:t>lat</w:t>
-      </w:r>
-      <w:proofErr w:type="spellEnd"/>
-      <w:r>
-        <w:t xml:space="preserve"> long website </w:t>
-      </w:r>
-    </w:p>
-    <w:p>
-      <w:pPr>
-        <w:pStyle w:val="ListParagraph"/>
-        <w:numPr>
-          <w:ilvl w:val="0"/>
-          <w:numId w:val="2"/>
-        </w:numPr>
-      </w:pPr>
-      <w:r>
-        <w:t xml:space="preserve">Conversion for date time website </w:t>
-      </w:r>
-    </w:p>
-    <w:p>
-      <w:pPr>
-        <w:pStyle w:val="ListParagraph"/>
-        <w:numPr>
-          <w:ilvl w:val="0"/>
-          <w:numId w:val="2"/>
-        </w:numPr>
-      </w:pPr>
-      <w:proofErr w:type="spellStart"/>
-      <w:r>
-        <w:t>Tomtom</w:t>
-      </w:r>
-      <w:proofErr w:type="spellEnd"/>
-      <w:r>
-        <w:t xml:space="preserve"> data API information website</w:t>
-      </w:r>
-    </w:p>
-    <w:p>
-      <w:pPr>
-        <w:pStyle w:val="ListParagraph"/>
-        <w:numPr>
-          <w:ilvl w:val="0"/>
-          <w:numId w:val="2"/>
-        </w:numPr>
-      </w:pPr>
-      <w:proofErr w:type="spellStart"/>
-      <w:r>
-        <w:t>Openweather</w:t>
-      </w:r>
-      <w:proofErr w:type="spellEnd"/>
-      <w:r>
-        <w:t xml:space="preserve"> API information website </w:t>
-      </w:r>
-    </w:p>
-    <w:p>
-      <w:pPr>
-        <w:pStyle w:val="ListParagraph"/>
-        <w:numPr>
-          <w:ilvl w:val="0"/>
-          <w:numId w:val="2"/>
-        </w:numPr>
-      </w:pPr>
-      <w:r>
-        <w:t xml:space="preserve">Mat </w:t>
-      </w:r>
-      <w:proofErr w:type="spellStart"/>
-      <w:r>
-        <w:t>plotlib</w:t>
-      </w:r>
-      <w:proofErr w:type="spellEnd"/>
-      <w:r>
-        <w:t xml:space="preserve"> double line chart </w:t>
-      </w:r>
-    </w:p>
-    <w:p>
-      <w:pPr>
-        <w:pStyle w:val="ListParagraph"/>
-        <w:numPr>
-          <w:ilvl w:val="0"/>
-          <w:numId w:val="2"/>
-        </w:numPr>
-      </w:pPr>
-    </w:p>
     <w:tbl>
       <w:tblPr>
         <w:tblStyle w:val="TableGrid"/>
-        <w:tblW w:w="0" w:type="auto"/>
+        <w:tblW w:w="11520" w:type="dxa"/>
+        <w:tblInd w:w="-995" w:type="dxa"/>
+        <w:tblLayout w:type="fixed"/>
         <w:tblLook w:val="04A0" w:firstRow="1" w:lastRow="0" w:firstColumn="1" w:lastColumn="0" w:noHBand="0" w:noVBand="1"/>
       </w:tblPr>
       <w:tblGrid>
-        <w:gridCol w:w="2337"/>
-        <w:gridCol w:w="2337"/>
-        <w:gridCol w:w="2338"/>
-        <w:gridCol w:w="2338"/>
+        <w:gridCol w:w="2070"/>
+        <w:gridCol w:w="2520"/>
+        <w:gridCol w:w="4240"/>
+        <w:gridCol w:w="2690"/>
       </w:tblGrid>
       <w:tr>
         <w:tc>
           <w:tcPr>
-            <w:tcW w:w="2337" w:type="dxa"/>
+            <w:tcW w:w="2070" w:type="dxa"/>
           </w:tcPr>
           <w:p>
             <w:pPr>
@@ -2298,7 +2233,7 @@
         </w:tc>
         <w:tc>
           <w:tcPr>
-            <w:tcW w:w="2337" w:type="dxa"/>
+            <w:tcW w:w="2520" w:type="dxa"/>
           </w:tcPr>
           <w:p>
             <w:pPr>
@@ -2318,7 +2253,7 @@
         </w:tc>
         <w:tc>
           <w:tcPr>
-            <w:tcW w:w="2338" w:type="dxa"/>
+            <w:tcW w:w="4240" w:type="dxa"/>
           </w:tcPr>
           <w:p>
             <w:pPr>
@@ -2338,7 +2273,7 @@
         </w:tc>
         <w:tc>
           <w:tcPr>
-            <w:tcW w:w="2338" w:type="dxa"/>
+            <w:tcW w:w="2690" w:type="dxa"/>
           </w:tcPr>
           <w:p>
             <w:pPr>
@@ -2360,37 +2295,429 @@
       <w:tr>
         <w:tc>
           <w:tcPr>
-            <w:tcW w:w="2337" w:type="dxa"/>
-          </w:tcPr>
-          <w:p>
-            <w:bookmarkStart w:id="0" w:name="_GoBack"/>
-            <w:bookmarkEnd w:id="0"/>
-          </w:p>
-        </w:tc>
-        <w:tc>
-          <w:tcPr>
-            <w:tcW w:w="2337" w:type="dxa"/>
-          </w:tcPr>
+            <w:tcW w:w="2070" w:type="dxa"/>
+          </w:tcPr>
+          <w:p>
+            <w:r>
+              <w:t>12/03/19</w:t>
+            </w:r>
+          </w:p>
+        </w:tc>
+        <w:tc>
+          <w:tcPr>
+            <w:tcW w:w="2520" w:type="dxa"/>
+          </w:tcPr>
+          <w:p>
+            <w:r>
+              <w:t xml:space="preserve">Needed information on how to set up the </w:t>
+            </w:r>
+            <w:proofErr w:type="spellStart"/>
+            <w:r>
+              <w:t>OpenWeather</w:t>
+            </w:r>
+            <w:proofErr w:type="spellEnd"/>
+            <w:r>
+              <w:t xml:space="preserve"> API.</w:t>
+            </w:r>
+          </w:p>
+        </w:tc>
+        <w:tc>
+          <w:tcPr>
+            <w:tcW w:w="4240" w:type="dxa"/>
+          </w:tcPr>
+          <w:p>
+            <w:hyperlink r:id="rId11" w:history="1">
+              <w:r>
+                <w:rPr>
+                  <w:rStyle w:val="Hyperlink"/>
+                </w:rPr>
+                <w:t>https://openweathermap.org/current</w:t>
+              </w:r>
+            </w:hyperlink>
+          </w:p>
           <w:p/>
         </w:tc>
         <w:tc>
           <w:tcPr>
-            <w:tcW w:w="2338" w:type="dxa"/>
-          </w:tcPr>
+            <w:tcW w:w="2690" w:type="dxa"/>
+          </w:tcPr>
+          <w:p>
+            <w:r>
+              <w:t xml:space="preserve">Yes, we were able to successfully set up the </w:t>
+            </w:r>
+            <w:proofErr w:type="spellStart"/>
+            <w:r>
+              <w:t>OpenWeather</w:t>
+            </w:r>
+            <w:proofErr w:type="spellEnd"/>
+            <w:r>
+              <w:t xml:space="preserve"> API.</w:t>
+            </w:r>
+          </w:p>
+        </w:tc>
+      </w:tr>
+      <w:tr>
+        <w:tc>
+          <w:tcPr>
+            <w:tcW w:w="2070" w:type="dxa"/>
+          </w:tcPr>
+          <w:p>
+            <w:r>
+              <w:t>12/03/19</w:t>
+            </w:r>
+          </w:p>
+        </w:tc>
+        <w:tc>
+          <w:tcPr>
+            <w:tcW w:w="2520" w:type="dxa"/>
+          </w:tcPr>
+          <w:p>
+            <w:r>
+              <w:t xml:space="preserve">Needed information on how to set up the </w:t>
+            </w:r>
+            <w:r>
+              <w:t xml:space="preserve">TomTom </w:t>
+            </w:r>
+            <w:r>
+              <w:t>API</w:t>
+            </w:r>
+            <w:r>
+              <w:t>.</w:t>
+            </w:r>
+          </w:p>
+        </w:tc>
+        <w:tc>
+          <w:tcPr>
+            <w:tcW w:w="4240" w:type="dxa"/>
+          </w:tcPr>
+          <w:p>
+            <w:hyperlink r:id="rId12" w:history="1">
+              <w:r>
+                <w:rPr>
+                  <w:rStyle w:val="Hyperlink"/>
+                </w:rPr>
+                <w:t>https://developer.tomtom.com/traffic-api/traffic-api-documentation-traffic-flow/flow-segment-data</w:t>
+              </w:r>
+            </w:hyperlink>
+          </w:p>
           <w:p/>
         </w:tc>
         <w:tc>
           <w:tcPr>
-            <w:tcW w:w="2338" w:type="dxa"/>
-          </w:tcPr>
+            <w:tcW w:w="2690" w:type="dxa"/>
+          </w:tcPr>
+          <w:p>
+            <w:r>
+              <w:t>Yes, we were able to successfully set up the TomTom traffic report API.</w:t>
+            </w:r>
+          </w:p>
+        </w:tc>
+      </w:tr>
+      <w:tr>
+        <w:tc>
+          <w:tcPr>
+            <w:tcW w:w="2070" w:type="dxa"/>
+          </w:tcPr>
+          <w:p>
+            <w:r>
+              <w:t>12/03/19</w:t>
+            </w:r>
+          </w:p>
+        </w:tc>
+        <w:tc>
+          <w:tcPr>
+            <w:tcW w:w="2520" w:type="dxa"/>
+          </w:tcPr>
+          <w:p>
+            <w:r>
+              <w:t>Needed to convert the latitude/longitude of our coordinates to the World Geodetic System (1984).</w:t>
+            </w:r>
+          </w:p>
+        </w:tc>
+        <w:tc>
+          <w:tcPr>
+            <w:tcW w:w="4240" w:type="dxa"/>
+          </w:tcPr>
+          <w:p>
+            <w:hyperlink r:id="rId13" w:anchor="s_srs=3857&amp;t_srs=4326" w:history="1">
+              <w:r>
+                <w:rPr>
+                  <w:rStyle w:val="Hyperlink"/>
+                </w:rPr>
+                <w:t>https://epsg.io/transform#s_srs=3857&amp;t_srs=4326</w:t>
+              </w:r>
+            </w:hyperlink>
+          </w:p>
           <w:p/>
+        </w:tc>
+        <w:tc>
+          <w:tcPr>
+            <w:tcW w:w="2690" w:type="dxa"/>
+          </w:tcPr>
+          <w:p>
+            <w:r>
+              <w:t>Yes, our conversion was successful.</w:t>
+            </w:r>
+          </w:p>
+        </w:tc>
+      </w:tr>
+      <w:tr>
+        <w:tc>
+          <w:tcPr>
+            <w:tcW w:w="2070" w:type="dxa"/>
+          </w:tcPr>
+          <w:p>
+            <w:r>
+              <w:t>12/11/19</w:t>
+            </w:r>
+          </w:p>
+        </w:tc>
+        <w:tc>
+          <w:tcPr>
+            <w:tcW w:w="2520" w:type="dxa"/>
+          </w:tcPr>
+          <w:p>
+            <w:r>
+              <w:t>Needed the convers</w:t>
+            </w:r>
+            <w:r>
+              <w:t>i</w:t>
+            </w:r>
+            <w:r>
+              <w:t xml:space="preserve">on from </w:t>
+            </w:r>
+            <w:r>
+              <w:t xml:space="preserve">Unix epoch time to human-readable time. </w:t>
+            </w:r>
+          </w:p>
+        </w:tc>
+        <w:tc>
+          <w:tcPr>
+            <w:tcW w:w="4240" w:type="dxa"/>
+          </w:tcPr>
+          <w:p>
+            <w:hyperlink r:id="rId14" w:history="1">
+              <w:r>
+                <w:rPr>
+                  <w:rStyle w:val="Hyperlink"/>
+                </w:rPr>
+                <w:t>https://www.epochconverter.com/</w:t>
+              </w:r>
+            </w:hyperlink>
+          </w:p>
+          <w:p/>
+        </w:tc>
+        <w:tc>
+          <w:tcPr>
+            <w:tcW w:w="2690" w:type="dxa"/>
+          </w:tcPr>
+          <w:p>
+            <w:r>
+              <w:t>Yes, our conversion was successful.</w:t>
+            </w:r>
+          </w:p>
+        </w:tc>
+      </w:tr>
+      <w:tr>
+        <w:tc>
+          <w:tcPr>
+            <w:tcW w:w="2070" w:type="dxa"/>
+          </w:tcPr>
+          <w:p>
+            <w:r>
+              <w:t>12/12/19</w:t>
+            </w:r>
+          </w:p>
+        </w:tc>
+        <w:tc>
+          <w:tcPr>
+            <w:tcW w:w="2520" w:type="dxa"/>
+          </w:tcPr>
+          <w:p>
+            <w:r>
+              <w:t xml:space="preserve">Needed information on how to do a pie chart on Matplotlib. </w:t>
+            </w:r>
+          </w:p>
+        </w:tc>
+        <w:tc>
+          <w:tcPr>
+            <w:tcW w:w="4240" w:type="dxa"/>
+          </w:tcPr>
+          <w:p>
+            <w:hyperlink r:id="rId15" w:history="1">
+              <w:r>
+                <w:rPr>
+                  <w:rStyle w:val="Hyperlink"/>
+                </w:rPr>
+                <w:t>https://matplotlib.org/3.1.1/gallery/pie_and_polar_charts/pie_features.html</w:t>
+              </w:r>
+            </w:hyperlink>
+          </w:p>
+          <w:p/>
+        </w:tc>
+        <w:tc>
+          <w:tcPr>
+            <w:tcW w:w="2690" w:type="dxa"/>
+          </w:tcPr>
+          <w:p>
+            <w:r>
+              <w:t xml:space="preserve">Yes, we were able to create the pie chart. </w:t>
+            </w:r>
+          </w:p>
+        </w:tc>
+      </w:tr>
+      <w:tr>
+        <w:tc>
+          <w:tcPr>
+            <w:tcW w:w="2070" w:type="dxa"/>
+          </w:tcPr>
+          <w:p>
+            <w:r>
+              <w:t>12/12/19</w:t>
+            </w:r>
+          </w:p>
+        </w:tc>
+        <w:tc>
+          <w:tcPr>
+            <w:tcW w:w="2520" w:type="dxa"/>
+          </w:tcPr>
+          <w:p>
+            <w:r>
+              <w:t>Needed information on how to do a subplot graph on Matplotlib.</w:t>
+            </w:r>
+          </w:p>
+        </w:tc>
+        <w:tc>
+          <w:tcPr>
+            <w:tcW w:w="4240" w:type="dxa"/>
+          </w:tcPr>
+          <w:p>
+            <w:hyperlink r:id="rId16" w:history="1">
+              <w:r>
+                <w:rPr>
+                  <w:rStyle w:val="Hyperlink"/>
+                </w:rPr>
+                <w:t>https://matplotlib.org/3.1.1/api/_as_gen/matplotlib.pyplot.subplot.html</w:t>
+              </w:r>
+            </w:hyperlink>
+          </w:p>
+          <w:p/>
+        </w:tc>
+        <w:tc>
+          <w:tcPr>
+            <w:tcW w:w="2690" w:type="dxa"/>
+          </w:tcPr>
+          <w:p>
+            <w:r>
+              <w:t xml:space="preserve">Yes, we were able to create the subplot. </w:t>
+            </w:r>
+          </w:p>
+        </w:tc>
+      </w:tr>
+      <w:tr>
+        <w:tc>
+          <w:tcPr>
+            <w:tcW w:w="2070" w:type="dxa"/>
+          </w:tcPr>
+          <w:p>
+            <w:r>
+              <w:t>12/12/19</w:t>
+            </w:r>
+          </w:p>
+        </w:tc>
+        <w:tc>
+          <w:tcPr>
+            <w:tcW w:w="2520" w:type="dxa"/>
+          </w:tcPr>
+          <w:p>
+            <w:r>
+              <w:t>Needed information on how to do a double line graph on Matplotlib.</w:t>
+            </w:r>
+          </w:p>
+        </w:tc>
+        <w:tc>
+          <w:tcPr>
+            <w:tcW w:w="4240" w:type="dxa"/>
+          </w:tcPr>
+          <w:p>
+            <w:hyperlink r:id="rId17" w:history="1">
+              <w:r>
+                <w:rPr>
+                  <w:rStyle w:val="Hyperlink"/>
+                </w:rPr>
+                <w:t>https://www.kaggle.com/andyxie/matplotlib-plot-multiple-lines</w:t>
+              </w:r>
+            </w:hyperlink>
+          </w:p>
+          <w:p/>
+        </w:tc>
+        <w:tc>
+          <w:tcPr>
+            <w:tcW w:w="2690" w:type="dxa"/>
+          </w:tcPr>
+          <w:p>
+            <w:r>
+              <w:t xml:space="preserve">Yes, we were able to create the double line graph. </w:t>
+            </w:r>
+          </w:p>
+        </w:tc>
+      </w:tr>
+      <w:tr>
+        <w:tc>
+          <w:tcPr>
+            <w:tcW w:w="2070" w:type="dxa"/>
+          </w:tcPr>
+          <w:p>
+            <w:r>
+              <w:t>12/12/19</w:t>
+            </w:r>
+          </w:p>
+        </w:tc>
+        <w:tc>
+          <w:tcPr>
+            <w:tcW w:w="2520" w:type="dxa"/>
+          </w:tcPr>
+          <w:p>
+            <w:r>
+              <w:t xml:space="preserve">Needed information on how to do a bar chart on Matplotlib. </w:t>
+            </w:r>
+          </w:p>
+        </w:tc>
+        <w:tc>
+          <w:tcPr>
+            <w:tcW w:w="4240" w:type="dxa"/>
+          </w:tcPr>
+          <w:p>
+            <w:hyperlink r:id="rId18" w:history="1">
+              <w:r>
+                <w:rPr>
+                  <w:rStyle w:val="Hyperlink"/>
+                </w:rPr>
+                <w:t>https://pythonspot.com/matplotlib-bar-chart/</w:t>
+              </w:r>
+            </w:hyperlink>
+          </w:p>
+          <w:p/>
+        </w:tc>
+        <w:tc>
+          <w:tcPr>
+            <w:tcW w:w="2690" w:type="dxa"/>
+          </w:tcPr>
+          <w:p>
+            <w:r>
+              <w:t>Yes, we were able to create the bar chart.</w:t>
+            </w:r>
+          </w:p>
         </w:tc>
       </w:tr>
     </w:tbl>
     <w:p/>
     <w:p/>
     <w:p/>
+    <w:p/>
     <w:sectPr>
+      <w:headerReference w:type="even" r:id="rId19"/>
+      <w:headerReference w:type="default" r:id="rId20"/>
       <w:pgSz w:w="12240" w:h="15840"/>
       <w:pgMar w:top="1440" w:right="1440" w:bottom="1440" w:left="1440" w:header="720" w:footer="720" w:gutter="0"/>
       <w:cols w:space="720"/>
@@ -2436,6 +2763,177 @@
     </w:p>
   </w:footnote>
 </w:footnotes>
+</file>
+
+<file path=word/header1.xml><?xml version="1.0" encoding="utf-8"?>
+<w:hdr xmlns:wpc="http://schemas.microsoft.com/office/word/2010/wordprocessingCanvas" xmlns:cx="http://schemas.microsoft.com/office/drawing/2014/chartex" xmlns:cx1="http://schemas.microsoft.com/office/drawing/2015/9/8/chartex" xmlns:cx2="http://schemas.microsoft.com/office/drawing/2015/10/21/chartex" xmlns:cx3="http://schemas.microsoft.com/office/drawing/2016/5/9/chartex" xmlns:cx4="http://schemas.microsoft.com/office/drawing/2016/5/10/chartex" xmlns:cx5="http://schemas.microsoft.com/office/drawing/2016/5/11/chartex" xmlns:cx6="http://schemas.microsoft.com/office/drawing/2016/5/12/chartex" xmlns:cx7="http://schemas.microsoft.com/office/drawing/2016/5/13/chartex" xmlns:cx8="http://schemas.microsoft.com/office/drawing/2016/5/14/chartex" xmlns:mc="http://schemas.openxmlformats.org/markup-compatibility/2006" xmlns:aink="http://schemas.microsoft.com/office/drawing/2016/ink" xmlns:am3d="http://schemas.microsoft.com/office/drawing/2017/model3d" xmlns:o="urn:schemas-microsoft-com:office:office" xmlns:r="http://schemas.openxmlformats.org/officeDocument/2006/relationships" xmlns:m="http://schemas.openxmlformats.org/officeDocument/2006/math" xmlns:v="urn:schemas-microsoft-com:vml" xmlns:wp14="http://schemas.microsoft.com/office/word/2010/wordprocessingDrawing" xmlns:wp="http://schemas.openxmlformats.org/drawingml/2006/wordprocessingDrawing" xmlns:w10="urn:schemas-microsoft-com:office:word" xmlns:w="http://schemas.openxmlformats.org/wordprocessingml/2006/main" xmlns:w14="http://schemas.microsoft.com/office/word/2010/wordml" xmlns:w15="http://schemas.microsoft.com/office/word/2012/wordml" xmlns:w16cid="http://schemas.microsoft.com/office/word/2016/wordml/cid" xmlns:w16se="http://schemas.microsoft.com/office/word/2015/wordml/symex" xmlns:wpg="http://schemas.microsoft.com/office/word/2010/wordprocessingGroup" xmlns:wpi="http://schemas.microsoft.com/office/word/2010/wordprocessingInk" xmlns:wne="http://schemas.microsoft.com/office/word/2006/wordml" xmlns:wps="http://schemas.microsoft.com/office/word/2010/wordprocessingShape" mc:Ignorable="w14 w15 w16se w16cid wp14">
+  <w:sdt>
+    <w:sdtPr>
+      <w:rPr>
+        <w:rStyle w:val="PageNumber"/>
+      </w:rPr>
+      <w:id w:val="-1571038574"/>
+      <w:docPartObj>
+        <w:docPartGallery w:val="Page Numbers (Top of Page)"/>
+        <w:docPartUnique/>
+      </w:docPartObj>
+    </w:sdtPr>
+    <w:sdtContent>
+      <w:p>
+        <w:pPr>
+          <w:pStyle w:val="Header"/>
+          <w:framePr w:wrap="none" w:vAnchor="text" w:hAnchor="margin" w:xAlign="right" w:y="1"/>
+          <w:rPr>
+            <w:rStyle w:val="PageNumber"/>
+          </w:rPr>
+        </w:pPr>
+        <w:r>
+          <w:rPr>
+            <w:rStyle w:val="PageNumber"/>
+          </w:rPr>
+          <w:fldChar w:fldCharType="begin"/>
+        </w:r>
+        <w:r>
+          <w:rPr>
+            <w:rStyle w:val="PageNumber"/>
+          </w:rPr>
+          <w:instrText xml:space="preserve"> PAGE </w:instrText>
+        </w:r>
+        <w:r>
+          <w:rPr>
+            <w:rStyle w:val="PageNumber"/>
+          </w:rPr>
+          <w:fldChar w:fldCharType="end"/>
+        </w:r>
+      </w:p>
+    </w:sdtContent>
+  </w:sdt>
+  <w:p>
+    <w:pPr>
+      <w:pStyle w:val="Header"/>
+      <w:ind w:right="360"/>
+    </w:pPr>
+  </w:p>
+</w:hdr>
+</file>
+
+<file path=word/header2.xml><?xml version="1.0" encoding="utf-8"?>
+<w:hdr xmlns:wpc="http://schemas.microsoft.com/office/word/2010/wordprocessingCanvas" xmlns:cx="http://schemas.microsoft.com/office/drawing/2014/chartex" xmlns:cx1="http://schemas.microsoft.com/office/drawing/2015/9/8/chartex" xmlns:cx2="http://schemas.microsoft.com/office/drawing/2015/10/21/chartex" xmlns:cx3="http://schemas.microsoft.com/office/drawing/2016/5/9/chartex" xmlns:cx4="http://schemas.microsoft.com/office/drawing/2016/5/10/chartex" xmlns:cx5="http://schemas.microsoft.com/office/drawing/2016/5/11/chartex" xmlns:cx6="http://schemas.microsoft.com/office/drawing/2016/5/12/chartex" xmlns:cx7="http://schemas.microsoft.com/office/drawing/2016/5/13/chartex" xmlns:cx8="http://schemas.microsoft.com/office/drawing/2016/5/14/chartex" xmlns:mc="http://schemas.openxmlformats.org/markup-compatibility/2006" xmlns:aink="http://schemas.microsoft.com/office/drawing/2016/ink" xmlns:am3d="http://schemas.microsoft.com/office/drawing/2017/model3d" xmlns:o="urn:schemas-microsoft-com:office:office" xmlns:r="http://schemas.openxmlformats.org/officeDocument/2006/relationships" xmlns:m="http://schemas.openxmlformats.org/officeDocument/2006/math" xmlns:v="urn:schemas-microsoft-com:vml" xmlns:wp14="http://schemas.microsoft.com/office/word/2010/wordprocessingDrawing" xmlns:wp="http://schemas.openxmlformats.org/drawingml/2006/wordprocessingDrawing" xmlns:w10="urn:schemas-microsoft-com:office:word" xmlns:w="http://schemas.openxmlformats.org/wordprocessingml/2006/main" xmlns:w14="http://schemas.microsoft.com/office/word/2010/wordml" xmlns:w15="http://schemas.microsoft.com/office/word/2012/wordml" xmlns:w16cid="http://schemas.microsoft.com/office/word/2016/wordml/cid" xmlns:w16se="http://schemas.microsoft.com/office/word/2015/wordml/symex" xmlns:wpg="http://schemas.microsoft.com/office/word/2010/wordprocessingGroup" xmlns:wpi="http://schemas.microsoft.com/office/word/2010/wordprocessingInk" xmlns:wne="http://schemas.microsoft.com/office/word/2006/wordml" xmlns:wps="http://schemas.microsoft.com/office/word/2010/wordprocessingShape" mc:Ignorable="w14 w15 w16se w16cid wp14">
+  <w:sdt>
+    <w:sdtPr>
+      <w:rPr>
+        <w:rStyle w:val="PageNumber"/>
+        <w:rFonts w:ascii="Times" w:hAnsi="Times"/>
+      </w:rPr>
+      <w:id w:val="1159966428"/>
+      <w:docPartObj>
+        <w:docPartGallery w:val="Page Numbers (Top of Page)"/>
+        <w:docPartUnique/>
+      </w:docPartObj>
+    </w:sdtPr>
+    <w:sdtContent>
+      <w:p>
+        <w:pPr>
+          <w:pStyle w:val="Header"/>
+          <w:framePr w:wrap="none" w:vAnchor="text" w:hAnchor="margin" w:xAlign="right" w:y="1"/>
+          <w:rPr>
+            <w:rStyle w:val="PageNumber"/>
+            <w:rFonts w:ascii="Times" w:hAnsi="Times"/>
+          </w:rPr>
+        </w:pPr>
+        <w:r>
+          <w:rPr>
+            <w:rStyle w:val="PageNumber"/>
+            <w:rFonts w:ascii="Times" w:hAnsi="Times"/>
+          </w:rPr>
+          <w:t xml:space="preserve">Page </w:t>
+        </w:r>
+        <w:r>
+          <w:rPr>
+            <w:rStyle w:val="PageNumber"/>
+            <w:rFonts w:ascii="Times" w:hAnsi="Times"/>
+          </w:rPr>
+          <w:fldChar w:fldCharType="begin"/>
+        </w:r>
+        <w:r>
+          <w:rPr>
+            <w:rStyle w:val="PageNumber"/>
+            <w:rFonts w:ascii="Times" w:hAnsi="Times"/>
+          </w:rPr>
+          <w:instrText xml:space="preserve"> PAGE </w:instrText>
+        </w:r>
+        <w:r>
+          <w:rPr>
+            <w:rStyle w:val="PageNumber"/>
+            <w:rFonts w:ascii="Times" w:hAnsi="Times"/>
+          </w:rPr>
+          <w:fldChar w:fldCharType="separate"/>
+        </w:r>
+        <w:r>
+          <w:rPr>
+            <w:rStyle w:val="PageNumber"/>
+            <w:rFonts w:ascii="Times" w:hAnsi="Times"/>
+            <w:noProof/>
+          </w:rPr>
+          <w:t>11</w:t>
+        </w:r>
+        <w:r>
+          <w:rPr>
+            <w:rStyle w:val="PageNumber"/>
+            <w:rFonts w:ascii="Times" w:hAnsi="Times"/>
+          </w:rPr>
+          <w:fldChar w:fldCharType="end"/>
+        </w:r>
+      </w:p>
+    </w:sdtContent>
+  </w:sdt>
+  <w:p>
+    <w:pPr>
+      <w:pStyle w:val="Header"/>
+      <w:spacing w:line="360" w:lineRule="auto"/>
+      <w:ind w:right="360"/>
+      <w:rPr>
+        <w:rFonts w:ascii="Times" w:hAnsi="Times"/>
+      </w:rPr>
+    </w:pPr>
+    <w:r>
+      <w:rPr>
+        <w:rFonts w:ascii="Times" w:hAnsi="Times"/>
+      </w:rPr>
+      <w:t>Final Project SI 206</w:t>
+    </w:r>
+  </w:p>
+  <w:p>
+    <w:pPr>
+      <w:pStyle w:val="Header"/>
+      <w:spacing w:line="360" w:lineRule="auto"/>
+      <w:rPr>
+        <w:rFonts w:ascii="Times" w:hAnsi="Times"/>
+      </w:rPr>
+    </w:pPr>
+    <w:r>
+      <w:rPr>
+        <w:rFonts w:ascii="Times" w:hAnsi="Times"/>
+      </w:rPr>
+      <w:t>Katie Forrest &amp; Mya Gibson</w:t>
+    </w:r>
+    <w:r>
+      <w:rPr>
+        <w:rFonts w:ascii="Times" w:hAnsi="Times"/>
+      </w:rPr>
+      <w:tab/>
+    </w:r>
+  </w:p>
+  <w:p>
+    <w:pPr>
+      <w:pStyle w:val="Header"/>
+      <w:spacing w:line="360" w:lineRule="auto"/>
+      <w:rPr>
+        <w:rFonts w:ascii="Times" w:hAnsi="Times"/>
+      </w:rPr>
+    </w:pPr>
+  </w:p>
+</w:hdr>
 </file>
 
 <file path=word/numbering.xml><?xml version="1.0" encoding="utf-8"?>
@@ -3138,6 +3636,10 @@
   <w:style w:type="paragraph" w:default="1" w:styleId="Normal">
     <w:name w:val="Normal"/>
     <w:qFormat/>
+    <w:rsid w:val="00CC7668"/>
+    <w:rPr>
+      <w:rFonts w:ascii="Times New Roman" w:eastAsia="Times New Roman" w:hAnsi="Times New Roman" w:cs="Times New Roman"/>
+    </w:rPr>
   </w:style>
   <w:style w:type="character" w:default="1" w:styleId="DefaultParagraphFont">
     <w:name w:val="Default Paragraph Font"/>
@@ -3179,6 +3681,9 @@
         <w:tab w:val="right" w:pos="9360"/>
       </w:tabs>
     </w:pPr>
+    <w:rPr>
+      <w:rFonts w:asciiTheme="minorHAnsi" w:eastAsiaTheme="minorHAnsi" w:hAnsiTheme="minorHAnsi" w:cstheme="minorBidi"/>
+    </w:rPr>
   </w:style>
   <w:style w:type="character" w:customStyle="1" w:styleId="HeaderChar">
     <w:name w:val="Header Char"/>
@@ -3200,6 +3705,9 @@
         <w:tab w:val="right" w:pos="9360"/>
       </w:tabs>
     </w:pPr>
+    <w:rPr>
+      <w:rFonts w:asciiTheme="minorHAnsi" w:eastAsiaTheme="minorHAnsi" w:hAnsiTheme="minorHAnsi" w:cstheme="minorBidi"/>
+    </w:rPr>
   </w:style>
   <w:style w:type="character" w:customStyle="1" w:styleId="FooterChar">
     <w:name w:val="Footer Char"/>
@@ -3218,6 +3726,9 @@
       <w:ind w:left="720"/>
       <w:contextualSpacing/>
     </w:pPr>
+    <w:rPr>
+      <w:rFonts w:asciiTheme="minorHAnsi" w:eastAsiaTheme="minorHAnsi" w:hAnsiTheme="minorHAnsi" w:cstheme="minorBidi"/>
+    </w:rPr>
   </w:style>
   <w:style w:type="table" w:styleId="TableGrid">
     <w:name w:val="Table Grid"/>
@@ -3247,12 +3758,33 @@
       <w:spacing w:after="200"/>
     </w:pPr>
     <w:rPr>
+      <w:rFonts w:asciiTheme="minorHAnsi" w:eastAsiaTheme="minorHAnsi" w:hAnsiTheme="minorHAnsi" w:cstheme="minorBidi"/>
       <w:i/>
       <w:iCs/>
       <w:color w:val="44546A" w:themeColor="text2"/>
       <w:sz w:val="18"/>
       <w:szCs w:val="18"/>
     </w:rPr>
+  </w:style>
+  <w:style w:type="character" w:styleId="Hyperlink">
+    <w:name w:val="Hyperlink"/>
+    <w:basedOn w:val="DefaultParagraphFont"/>
+    <w:uiPriority w:val="99"/>
+    <w:semiHidden/>
+    <w:unhideWhenUsed/>
+    <w:rsid w:val="00CC7668"/>
+    <w:rPr>
+      <w:color w:val="0000FF"/>
+      <w:u w:val="single"/>
+    </w:rPr>
+  </w:style>
+  <w:style w:type="character" w:styleId="PageNumber">
+    <w:name w:val="page number"/>
+    <w:basedOn w:val="DefaultParagraphFont"/>
+    <w:uiPriority w:val="99"/>
+    <w:semiHidden/>
+    <w:unhideWhenUsed/>
+    <w:rsid w:val="006D4D48"/>
   </w:style>
 </w:styles>
 </file>

</xml_diff>

<commit_message>
addition of db + calc files
</commit_message>
<xml_diff>
--- a/Report.docx
+++ b/Report.docx
@@ -59,12 +59,6 @@
     <w:p>
       <w:pPr>
         <w:spacing w:line="480" w:lineRule="auto"/>
-        <w:ind w:firstLine="360"/>
-      </w:pPr>
-    </w:p>
-    <w:p>
-      <w:pPr>
-        <w:spacing w:line="480" w:lineRule="auto"/>
         <w:rPr>
           <w:i/>
           <w:iCs/>
@@ -140,6 +134,1328 @@
       <w:r>
         <w:t xml:space="preserve">average confidence of traffic conditions, the average speed, the average temperature, and average weather condition. </w:t>
       </w:r>
+    </w:p>
+    <w:p>
+      <w:pPr>
+        <w:spacing w:line="480" w:lineRule="auto"/>
+        <w:rPr>
+          <w:i/>
+          <w:iCs/>
+        </w:rPr>
+      </w:pPr>
+    </w:p>
+    <w:p>
+      <w:pPr>
+        <w:spacing w:line="480" w:lineRule="auto"/>
+        <w:rPr>
+          <w:i/>
+          <w:iCs/>
+        </w:rPr>
+      </w:pPr>
+      <w:r>
+        <w:rPr>
+          <w:i/>
+          <w:iCs/>
+        </w:rPr>
+        <w:lastRenderedPageBreak/>
+        <w:t>Data Collection</w:t>
+      </w:r>
+    </w:p>
+    <w:p>
+      <w:pPr>
+        <w:spacing w:line="480" w:lineRule="auto"/>
+      </w:pPr>
+      <w:r>
+        <w:tab/>
+        <w:t xml:space="preserve">We collected our data in the SQLite3 Database. </w:t>
+      </w:r>
+      <w:r>
+        <w:t xml:space="preserve">The Weather (Figure 1) and Temperature Figure 2) tables share a key, and the Traffic Flow (Figure 3) and Confidence (Figure 4) share a key. Each time we collected data, we only collected twelve lines of data. Five from </w:t>
+      </w:r>
+      <w:proofErr w:type="spellStart"/>
+      <w:r>
+        <w:t>TrafficFlow</w:t>
+      </w:r>
+      <w:proofErr w:type="spellEnd"/>
+      <w:r>
+        <w:t>, five from Confidence, one from Temperature and one from Weather.</w:t>
+      </w:r>
+      <w:r>
+        <w:t xml:space="preserve"> </w:t>
+      </w:r>
+      <w:r>
+        <w:t xml:space="preserve">We used a timestamp as a key, so weather items with different timestamps are not duplicate data. </w:t>
+      </w:r>
+      <w:r>
+        <w:t>Attached are screenshots that show what some of our tables looked like.</w:t>
+      </w:r>
+    </w:p>
+    <w:p>
+      <w:pPr>
+        <w:spacing w:line="480" w:lineRule="auto"/>
+      </w:pPr>
+    </w:p>
+    <w:p>
+      <w:pPr>
+        <w:spacing w:line="480" w:lineRule="auto"/>
+      </w:pPr>
+    </w:p>
+    <w:p>
+      <w:pPr>
+        <w:spacing w:line="480" w:lineRule="auto"/>
+      </w:pPr>
+      <w:r>
+        <w:rPr>
+          <w:noProof/>
+        </w:rPr>
+        <mc:AlternateContent>
+          <mc:Choice Requires="wps">
+            <w:drawing>
+              <wp:anchor distT="0" distB="0" distL="114300" distR="114300" simplePos="0" relativeHeight="251679744" behindDoc="1" locked="0" layoutInCell="1" allowOverlap="1" wp14:anchorId="3B07F8BA" wp14:editId="786BED9D">
+                <wp:simplePos x="0" y="0"/>
+                <wp:positionH relativeFrom="column">
+                  <wp:posOffset>2790825</wp:posOffset>
+                </wp:positionH>
+                <wp:positionV relativeFrom="paragraph">
+                  <wp:posOffset>3736340</wp:posOffset>
+                </wp:positionV>
+                <wp:extent cx="3816350" cy="635"/>
+                <wp:effectExtent l="0" t="0" r="6350" b="12065"/>
+                <wp:wrapTight wrapText="bothSides">
+                  <wp:wrapPolygon edited="0">
+                    <wp:start x="0" y="0"/>
+                    <wp:lineTo x="0" y="0"/>
+                    <wp:lineTo x="21564" y="0"/>
+                    <wp:lineTo x="21564" y="0"/>
+                    <wp:lineTo x="0" y="0"/>
+                  </wp:wrapPolygon>
+                </wp:wrapTight>
+                <wp:docPr id="16" name="Text Box 16"/>
+                <wp:cNvGraphicFramePr/>
+                <a:graphic xmlns:a="http://schemas.openxmlformats.org/drawingml/2006/main">
+                  <a:graphicData uri="http://schemas.microsoft.com/office/word/2010/wordprocessingShape">
+                    <wps:wsp>
+                      <wps:cNvSpPr txBox="1"/>
+                      <wps:spPr>
+                        <a:xfrm>
+                          <a:off x="0" y="0"/>
+                          <a:ext cx="3816350" cy="635"/>
+                        </a:xfrm>
+                        <a:prstGeom prst="rect">
+                          <a:avLst/>
+                        </a:prstGeom>
+                        <a:solidFill>
+                          <a:prstClr val="white"/>
+                        </a:solidFill>
+                        <a:ln>
+                          <a:noFill/>
+                        </a:ln>
+                      </wps:spPr>
+                      <wps:txbx>
+                        <w:txbxContent>
+                          <w:p>
+                            <w:pPr>
+                              <w:pStyle w:val="Caption"/>
+                              <w:jc w:val="center"/>
+                              <w:rPr>
+                                <w:rFonts w:ascii="Times New Roman" w:eastAsia="Times New Roman" w:hAnsi="Times New Roman" w:cs="Times New Roman"/>
+                                <w:noProof/>
+                              </w:rPr>
+                            </w:pPr>
+                            <w:r>
+                              <w:t>Figure 2</w:t>
+                            </w:r>
+                          </w:p>
+                        </w:txbxContent>
+                      </wps:txbx>
+                      <wps:bodyPr rot="0" spcFirstLastPara="0" vertOverflow="overflow" horzOverflow="overflow" vert="horz" wrap="square" lIns="0" tIns="0" rIns="0" bIns="0" numCol="1" spcCol="0" rtlCol="0" fromWordArt="0" anchor="t" anchorCtr="0" forceAA="0" compatLnSpc="1">
+                        <a:prstTxWarp prst="textNoShape">
+                          <a:avLst/>
+                        </a:prstTxWarp>
+                        <a:spAutoFit/>
+                      </wps:bodyPr>
+                    </wps:wsp>
+                  </a:graphicData>
+                </a:graphic>
+              </wp:anchor>
+            </w:drawing>
+          </mc:Choice>
+          <mc:Fallback>
+            <w:pict>
+              <v:shapetype w14:anchorId="3B07F8BA" id="_x0000_t202" coordsize="21600,21600" o:spt="202" path="m,l,21600r21600,l21600,xe">
+                <v:stroke joinstyle="miter"/>
+                <v:path gradientshapeok="t" o:connecttype="rect"/>
+              </v:shapetype>
+              <v:shape id="Text Box 16" o:spid="_x0000_s1026" type="#_x0000_t202" style="position:absolute;margin-left:219.75pt;margin-top:294.2pt;width:300.5pt;height:.05pt;z-index:-251636736;visibility:visible;mso-wrap-style:square;mso-wrap-distance-left:9pt;mso-wrap-distance-top:0;mso-wrap-distance-right:9pt;mso-wrap-distance-bottom:0;mso-position-horizontal:absolute;mso-position-horizontal-relative:text;mso-position-vertical:absolute;mso-position-vertical-relative:text;v-text-anchor:top" o:gfxdata="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" stroked="f">
+                <v:textbox style="mso-fit-shape-to-text:t" inset="0,0,0,0">
+                  <w:txbxContent>
+                    <w:p>
+                      <w:pPr>
+                        <w:pStyle w:val="Caption"/>
+                        <w:jc w:val="center"/>
+                        <w:rPr>
+                          <w:rFonts w:ascii="Times New Roman" w:eastAsia="Times New Roman" w:hAnsi="Times New Roman" w:cs="Times New Roman"/>
+                          <w:noProof/>
+                        </w:rPr>
+                      </w:pPr>
+                      <w:r>
+                        <w:t>Figure 2</w:t>
+                      </w:r>
+                    </w:p>
+                  </w:txbxContent>
+                </v:textbox>
+                <w10:wrap type="tight"/>
+              </v:shape>
+            </w:pict>
+          </mc:Fallback>
+        </mc:AlternateContent>
+      </w:r>
+      <w:r>
+        <w:rPr>
+          <w:noProof/>
+        </w:rPr>
+        <w:drawing>
+          <wp:anchor distT="0" distB="0" distL="114300" distR="114300" simplePos="0" relativeHeight="251677696" behindDoc="1" locked="0" layoutInCell="1" allowOverlap="1" wp14:anchorId="4545BEC1" wp14:editId="04BF90F2">
+            <wp:simplePos x="0" y="0"/>
+            <wp:positionH relativeFrom="column">
+              <wp:posOffset>2790825</wp:posOffset>
+            </wp:positionH>
+            <wp:positionV relativeFrom="paragraph">
+              <wp:posOffset>377190</wp:posOffset>
+            </wp:positionV>
+            <wp:extent cx="3816350" cy="3302000"/>
+            <wp:effectExtent l="0" t="0" r="6350" b="0"/>
+            <wp:wrapTight wrapText="bothSides">
+              <wp:wrapPolygon edited="0">
+                <wp:start x="0" y="0"/>
+                <wp:lineTo x="0" y="21517"/>
+                <wp:lineTo x="21564" y="21517"/>
+                <wp:lineTo x="21564" y="0"/>
+                <wp:lineTo x="0" y="0"/>
+              </wp:wrapPolygon>
+            </wp:wrapTight>
+            <wp:docPr id="15" name="Picture 15"/>
+            <wp:cNvGraphicFramePr>
+              <a:graphicFrameLocks xmlns:a="http://schemas.openxmlformats.org/drawingml/2006/main" noChangeAspect="1"/>
+            </wp:cNvGraphicFramePr>
+            <a:graphic xmlns:a="http://schemas.openxmlformats.org/drawingml/2006/main">
+              <a:graphicData uri="http://schemas.openxmlformats.org/drawingml/2006/picture">
+                <pic:pic xmlns:pic="http://schemas.openxmlformats.org/drawingml/2006/picture">
+                  <pic:nvPicPr>
+                    <pic:cNvPr id="15" name="Screen Shot 2019-12-15 at 10.42.52 AM.png"/>
+                    <pic:cNvPicPr/>
+                  </pic:nvPicPr>
+                  <pic:blipFill>
+                    <a:blip r:embed="rId7" cstate="print">
+                      <a:extLst>
+                        <a:ext uri="{28A0092B-C50C-407E-A947-70E740481C1C}">
+                          <a14:useLocalDpi xmlns:a14="http://schemas.microsoft.com/office/drawing/2010/main" val="0"/>
+                        </a:ext>
+                      </a:extLst>
+                    </a:blip>
+                    <a:stretch>
+                      <a:fillRect/>
+                    </a:stretch>
+                  </pic:blipFill>
+                  <pic:spPr>
+                    <a:xfrm>
+                      <a:off x="0" y="0"/>
+                      <a:ext cx="3816350" cy="3302000"/>
+                    </a:xfrm>
+                    <a:prstGeom prst="rect">
+                      <a:avLst/>
+                    </a:prstGeom>
+                  </pic:spPr>
+                </pic:pic>
+              </a:graphicData>
+            </a:graphic>
+            <wp14:sizeRelH relativeFrom="page">
+              <wp14:pctWidth>0</wp14:pctWidth>
+            </wp14:sizeRelH>
+            <wp14:sizeRelV relativeFrom="page">
+              <wp14:pctHeight>0</wp14:pctHeight>
+            </wp14:sizeRelV>
+          </wp:anchor>
+        </w:drawing>
+      </w:r>
+      <w:r>
+        <w:rPr>
+          <w:noProof/>
+        </w:rPr>
+        <w:drawing>
+          <wp:anchor distT="0" distB="0" distL="114300" distR="114300" simplePos="0" relativeHeight="251672576" behindDoc="1" locked="0" layoutInCell="1" allowOverlap="1" wp14:anchorId="42FC4C1F" wp14:editId="06040388">
+            <wp:simplePos x="0" y="0"/>
+            <wp:positionH relativeFrom="column">
+              <wp:posOffset>-549275</wp:posOffset>
+            </wp:positionH>
+            <wp:positionV relativeFrom="paragraph">
+              <wp:posOffset>405765</wp:posOffset>
+            </wp:positionV>
+            <wp:extent cx="3072130" cy="3228975"/>
+            <wp:effectExtent l="0" t="0" r="1270" b="0"/>
+            <wp:wrapTight wrapText="bothSides">
+              <wp:wrapPolygon edited="0">
+                <wp:start x="0" y="0"/>
+                <wp:lineTo x="0" y="21494"/>
+                <wp:lineTo x="21520" y="21494"/>
+                <wp:lineTo x="21520" y="0"/>
+                <wp:lineTo x="0" y="0"/>
+              </wp:wrapPolygon>
+            </wp:wrapTight>
+            <wp:docPr id="11" name="Picture 11"/>
+            <wp:cNvGraphicFramePr>
+              <a:graphicFrameLocks xmlns:a="http://schemas.openxmlformats.org/drawingml/2006/main" noChangeAspect="1"/>
+            </wp:cNvGraphicFramePr>
+            <a:graphic xmlns:a="http://schemas.openxmlformats.org/drawingml/2006/main">
+              <a:graphicData uri="http://schemas.openxmlformats.org/drawingml/2006/picture">
+                <pic:pic xmlns:pic="http://schemas.openxmlformats.org/drawingml/2006/picture">
+                  <pic:nvPicPr>
+                    <pic:cNvPr id="11" name="Screen Shot 2019-12-15 at 10.43.08 AM.png"/>
+                    <pic:cNvPicPr/>
+                  </pic:nvPicPr>
+                  <pic:blipFill>
+                    <a:blip r:embed="rId8" cstate="print">
+                      <a:extLst>
+                        <a:ext uri="{28A0092B-C50C-407E-A947-70E740481C1C}">
+                          <a14:useLocalDpi xmlns:a14="http://schemas.microsoft.com/office/drawing/2010/main" val="0"/>
+                        </a:ext>
+                      </a:extLst>
+                    </a:blip>
+                    <a:stretch>
+                      <a:fillRect/>
+                    </a:stretch>
+                  </pic:blipFill>
+                  <pic:spPr>
+                    <a:xfrm>
+                      <a:off x="0" y="0"/>
+                      <a:ext cx="3072130" cy="3228975"/>
+                    </a:xfrm>
+                    <a:prstGeom prst="rect">
+                      <a:avLst/>
+                    </a:prstGeom>
+                  </pic:spPr>
+                </pic:pic>
+              </a:graphicData>
+            </a:graphic>
+            <wp14:sizeRelH relativeFrom="page">
+              <wp14:pctWidth>0</wp14:pctWidth>
+            </wp14:sizeRelH>
+            <wp14:sizeRelV relativeFrom="page">
+              <wp14:pctHeight>0</wp14:pctHeight>
+            </wp14:sizeRelV>
+          </wp:anchor>
+        </w:drawing>
+      </w:r>
+    </w:p>
+    <w:p>
+      <w:pPr>
+        <w:spacing w:line="480" w:lineRule="auto"/>
+      </w:pPr>
+      <w:r>
+        <w:rPr>
+          <w:noProof/>
+        </w:rPr>
+        <mc:AlternateContent>
+          <mc:Choice Requires="wps">
+            <w:drawing>
+              <wp:anchor distT="0" distB="0" distL="114300" distR="114300" simplePos="0" relativeHeight="251676672" behindDoc="1" locked="0" layoutInCell="1" allowOverlap="1" wp14:anchorId="61D5C924" wp14:editId="733CDFE7">
+                <wp:simplePos x="0" y="0"/>
+                <wp:positionH relativeFrom="column">
+                  <wp:posOffset>-663575</wp:posOffset>
+                </wp:positionH>
+                <wp:positionV relativeFrom="paragraph">
+                  <wp:posOffset>3426460</wp:posOffset>
+                </wp:positionV>
+                <wp:extent cx="3072130" cy="635"/>
+                <wp:effectExtent l="0" t="0" r="1270" b="12065"/>
+                <wp:wrapTight wrapText="bothSides">
+                  <wp:wrapPolygon edited="0">
+                    <wp:start x="0" y="0"/>
+                    <wp:lineTo x="0" y="0"/>
+                    <wp:lineTo x="21520" y="0"/>
+                    <wp:lineTo x="21520" y="0"/>
+                    <wp:lineTo x="0" y="0"/>
+                  </wp:wrapPolygon>
+                </wp:wrapTight>
+                <wp:docPr id="14" name="Text Box 14"/>
+                <wp:cNvGraphicFramePr/>
+                <a:graphic xmlns:a="http://schemas.openxmlformats.org/drawingml/2006/main">
+                  <a:graphicData uri="http://schemas.microsoft.com/office/word/2010/wordprocessingShape">
+                    <wps:wsp>
+                      <wps:cNvSpPr txBox="1"/>
+                      <wps:spPr>
+                        <a:xfrm>
+                          <a:off x="0" y="0"/>
+                          <a:ext cx="3072130" cy="635"/>
+                        </a:xfrm>
+                        <a:prstGeom prst="rect">
+                          <a:avLst/>
+                        </a:prstGeom>
+                        <a:solidFill>
+                          <a:prstClr val="white"/>
+                        </a:solidFill>
+                        <a:ln>
+                          <a:noFill/>
+                        </a:ln>
+                      </wps:spPr>
+                      <wps:txbx>
+                        <w:txbxContent>
+                          <w:p>
+                            <w:pPr>
+                              <w:pStyle w:val="Caption"/>
+                              <w:jc w:val="center"/>
+                              <w:rPr>
+                                <w:rFonts w:ascii="Times New Roman" w:eastAsia="Times New Roman" w:hAnsi="Times New Roman" w:cs="Times New Roman"/>
+                                <w:noProof/>
+                              </w:rPr>
+                            </w:pPr>
+                            <w:r>
+                              <w:t>Figure 1</w:t>
+                            </w:r>
+                          </w:p>
+                        </w:txbxContent>
+                      </wps:txbx>
+                      <wps:bodyPr rot="0" spcFirstLastPara="0" vertOverflow="overflow" horzOverflow="overflow" vert="horz" wrap="square" lIns="0" tIns="0" rIns="0" bIns="0" numCol="1" spcCol="0" rtlCol="0" fromWordArt="0" anchor="t" anchorCtr="0" forceAA="0" compatLnSpc="1">
+                        <a:prstTxWarp prst="textNoShape">
+                          <a:avLst/>
+                        </a:prstTxWarp>
+                        <a:spAutoFit/>
+                      </wps:bodyPr>
+                    </wps:wsp>
+                  </a:graphicData>
+                </a:graphic>
+              </wp:anchor>
+            </w:drawing>
+          </mc:Choice>
+          <mc:Fallback>
+            <w:pict>
+              <v:shape w14:anchorId="61D5C924" id="Text Box 14" o:spid="_x0000_s1027" type="#_x0000_t202" style="position:absolute;margin-left:-52.25pt;margin-top:269.8pt;width:241.9pt;height:.05pt;z-index:-251639808;visibility:visible;mso-wrap-style:square;mso-wrap-distance-left:9pt;mso-wrap-distance-top:0;mso-wrap-distance-right:9pt;mso-wrap-distance-bottom:0;mso-position-horizontal:absolute;mso-position-horizontal-relative:text;mso-position-vertical:absolute;mso-position-vertical-relative:text;v-text-anchor:top" o:gfxdata="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" stroked="f">
+                <v:textbox style="mso-fit-shape-to-text:t" inset="0,0,0,0">
+                  <w:txbxContent>
+                    <w:p>
+                      <w:pPr>
+                        <w:pStyle w:val="Caption"/>
+                        <w:jc w:val="center"/>
+                        <w:rPr>
+                          <w:rFonts w:ascii="Times New Roman" w:eastAsia="Times New Roman" w:hAnsi="Times New Roman" w:cs="Times New Roman"/>
+                          <w:noProof/>
+                        </w:rPr>
+                      </w:pPr>
+                      <w:r>
+                        <w:t>Figure 1</w:t>
+                      </w:r>
+                    </w:p>
+                  </w:txbxContent>
+                </v:textbox>
+                <w10:wrap type="tight"/>
+              </v:shape>
+            </w:pict>
+          </mc:Fallback>
+        </mc:AlternateContent>
+      </w:r>
+    </w:p>
+    <w:p>
+      <w:pPr>
+        <w:spacing w:line="480" w:lineRule="auto"/>
+      </w:pPr>
+    </w:p>
+    <w:p>
+      <w:pPr>
+        <w:spacing w:line="480" w:lineRule="auto"/>
+      </w:pPr>
+    </w:p>
+    <w:p>
+      <w:pPr>
+        <w:spacing w:line="480" w:lineRule="auto"/>
+      </w:pPr>
+      <w:r>
+        <w:rPr>
+          <w:noProof/>
+        </w:rPr>
+        <w:lastRenderedPageBreak/>
+        <mc:AlternateContent>
+          <mc:Choice Requires="wps">
+            <w:drawing>
+              <wp:anchor distT="0" distB="0" distL="114300" distR="114300" simplePos="0" relativeHeight="251685888" behindDoc="1" locked="0" layoutInCell="1" allowOverlap="1" wp14:anchorId="28694045" wp14:editId="1C5CE711">
+                <wp:simplePos x="0" y="0"/>
+                <wp:positionH relativeFrom="column">
+                  <wp:posOffset>2360930</wp:posOffset>
+                </wp:positionH>
+                <wp:positionV relativeFrom="paragraph">
+                  <wp:posOffset>3474720</wp:posOffset>
+                </wp:positionV>
+                <wp:extent cx="4067175" cy="635"/>
+                <wp:effectExtent l="0" t="0" r="0" b="12065"/>
+                <wp:wrapTight wrapText="bothSides">
+                  <wp:wrapPolygon edited="0">
+                    <wp:start x="0" y="0"/>
+                    <wp:lineTo x="0" y="0"/>
+                    <wp:lineTo x="21516" y="0"/>
+                    <wp:lineTo x="21516" y="0"/>
+                    <wp:lineTo x="0" y="0"/>
+                  </wp:wrapPolygon>
+                </wp:wrapTight>
+                <wp:docPr id="20" name="Text Box 20"/>
+                <wp:cNvGraphicFramePr/>
+                <a:graphic xmlns:a="http://schemas.openxmlformats.org/drawingml/2006/main">
+                  <a:graphicData uri="http://schemas.microsoft.com/office/word/2010/wordprocessingShape">
+                    <wps:wsp>
+                      <wps:cNvSpPr txBox="1"/>
+                      <wps:spPr>
+                        <a:xfrm>
+                          <a:off x="0" y="0"/>
+                          <a:ext cx="4067175" cy="635"/>
+                        </a:xfrm>
+                        <a:prstGeom prst="rect">
+                          <a:avLst/>
+                        </a:prstGeom>
+                        <a:solidFill>
+                          <a:prstClr val="white"/>
+                        </a:solidFill>
+                        <a:ln>
+                          <a:noFill/>
+                        </a:ln>
+                      </wps:spPr>
+                      <wps:txbx>
+                        <w:txbxContent>
+                          <w:p>
+                            <w:pPr>
+                              <w:pStyle w:val="Caption"/>
+                              <w:jc w:val="center"/>
+                              <w:rPr>
+                                <w:rFonts w:ascii="Times New Roman" w:eastAsia="Times New Roman" w:hAnsi="Times New Roman" w:cs="Times New Roman"/>
+                                <w:noProof/>
+                              </w:rPr>
+                            </w:pPr>
+                            <w:r>
+                              <w:t>Figure 4</w:t>
+                            </w:r>
+                          </w:p>
+                        </w:txbxContent>
+                      </wps:txbx>
+                      <wps:bodyPr rot="0" spcFirstLastPara="0" vertOverflow="overflow" horzOverflow="overflow" vert="horz" wrap="square" lIns="0" tIns="0" rIns="0" bIns="0" numCol="1" spcCol="0" rtlCol="0" fromWordArt="0" anchor="t" anchorCtr="0" forceAA="0" compatLnSpc="1">
+                        <a:prstTxWarp prst="textNoShape">
+                          <a:avLst/>
+                        </a:prstTxWarp>
+                        <a:spAutoFit/>
+                      </wps:bodyPr>
+                    </wps:wsp>
+                  </a:graphicData>
+                </a:graphic>
+              </wp:anchor>
+            </w:drawing>
+          </mc:Choice>
+          <mc:Fallback>
+            <w:pict>
+              <v:shape w14:anchorId="28694045" id="Text Box 20" o:spid="_x0000_s1028" type="#_x0000_t202" style="position:absolute;margin-left:185.9pt;margin-top:273.6pt;width:320.25pt;height:.05pt;z-index:-251630592;visibility:visible;mso-wrap-style:square;mso-wrap-distance-left:9pt;mso-wrap-distance-top:0;mso-wrap-distance-right:9pt;mso-wrap-distance-bottom:0;mso-position-horizontal:absolute;mso-position-horizontal-relative:text;mso-position-vertical:absolute;mso-position-vertical-relative:text;v-text-anchor:top" o:gfxdata="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" stroked="f">
+                <v:textbox style="mso-fit-shape-to-text:t" inset="0,0,0,0">
+                  <w:txbxContent>
+                    <w:p>
+                      <w:pPr>
+                        <w:pStyle w:val="Caption"/>
+                        <w:jc w:val="center"/>
+                        <w:rPr>
+                          <w:rFonts w:ascii="Times New Roman" w:eastAsia="Times New Roman" w:hAnsi="Times New Roman" w:cs="Times New Roman"/>
+                          <w:noProof/>
+                        </w:rPr>
+                      </w:pPr>
+                      <w:r>
+                        <w:t>Figure 4</w:t>
+                      </w:r>
+                    </w:p>
+                  </w:txbxContent>
+                </v:textbox>
+                <w10:wrap type="tight"/>
+              </v:shape>
+            </w:pict>
+          </mc:Fallback>
+        </mc:AlternateContent>
+      </w:r>
+      <w:r>
+        <w:rPr>
+          <w:noProof/>
+        </w:rPr>
+        <w:drawing>
+          <wp:anchor distT="0" distB="0" distL="114300" distR="114300" simplePos="0" relativeHeight="251681792" behindDoc="1" locked="0" layoutInCell="1" allowOverlap="1" wp14:anchorId="617EB243" wp14:editId="62F5F56F">
+            <wp:simplePos x="0" y="0"/>
+            <wp:positionH relativeFrom="column">
+              <wp:posOffset>2361236</wp:posOffset>
+            </wp:positionH>
+            <wp:positionV relativeFrom="paragraph">
+              <wp:posOffset>546</wp:posOffset>
+            </wp:positionV>
+            <wp:extent cx="4067175" cy="3417570"/>
+            <wp:effectExtent l="0" t="0" r="0" b="0"/>
+            <wp:wrapTight wrapText="bothSides">
+              <wp:wrapPolygon edited="0">
+                <wp:start x="0" y="0"/>
+                <wp:lineTo x="0" y="21512"/>
+                <wp:lineTo x="21516" y="21512"/>
+                <wp:lineTo x="21516" y="0"/>
+                <wp:lineTo x="0" y="0"/>
+              </wp:wrapPolygon>
+            </wp:wrapTight>
+            <wp:docPr id="18" name="Picture 18"/>
+            <wp:cNvGraphicFramePr>
+              <a:graphicFrameLocks xmlns:a="http://schemas.openxmlformats.org/drawingml/2006/main" noChangeAspect="1"/>
+            </wp:cNvGraphicFramePr>
+            <a:graphic xmlns:a="http://schemas.openxmlformats.org/drawingml/2006/main">
+              <a:graphicData uri="http://schemas.openxmlformats.org/drawingml/2006/picture">
+                <pic:pic xmlns:pic="http://schemas.openxmlformats.org/drawingml/2006/picture">
+                  <pic:nvPicPr>
+                    <pic:cNvPr id="18" name="Screen Shot 2019-12-15 at 10.43.01 AM.png"/>
+                    <pic:cNvPicPr/>
+                  </pic:nvPicPr>
+                  <pic:blipFill>
+                    <a:blip r:embed="rId9" cstate="print">
+                      <a:extLst>
+                        <a:ext uri="{28A0092B-C50C-407E-A947-70E740481C1C}">
+                          <a14:useLocalDpi xmlns:a14="http://schemas.microsoft.com/office/drawing/2010/main" val="0"/>
+                        </a:ext>
+                      </a:extLst>
+                    </a:blip>
+                    <a:stretch>
+                      <a:fillRect/>
+                    </a:stretch>
+                  </pic:blipFill>
+                  <pic:spPr>
+                    <a:xfrm>
+                      <a:off x="0" y="0"/>
+                      <a:ext cx="4067175" cy="3417570"/>
+                    </a:xfrm>
+                    <a:prstGeom prst="rect">
+                      <a:avLst/>
+                    </a:prstGeom>
+                  </pic:spPr>
+                </pic:pic>
+              </a:graphicData>
+            </a:graphic>
+            <wp14:sizeRelH relativeFrom="page">
+              <wp14:pctWidth>0</wp14:pctWidth>
+            </wp14:sizeRelH>
+            <wp14:sizeRelV relativeFrom="page">
+              <wp14:pctHeight>0</wp14:pctHeight>
+            </wp14:sizeRelV>
+          </wp:anchor>
+        </w:drawing>
+      </w:r>
+      <w:r>
+        <w:rPr>
+          <w:noProof/>
+        </w:rPr>
+        <mc:AlternateContent>
+          <mc:Choice Requires="wps">
+            <w:drawing>
+              <wp:anchor distT="0" distB="0" distL="114300" distR="114300" simplePos="0" relativeHeight="251683840" behindDoc="1" locked="0" layoutInCell="1" allowOverlap="1" wp14:anchorId="5CE9AB49" wp14:editId="0A00D44D">
+                <wp:simplePos x="0" y="0"/>
+                <wp:positionH relativeFrom="column">
+                  <wp:posOffset>-323850</wp:posOffset>
+                </wp:positionH>
+                <wp:positionV relativeFrom="paragraph">
+                  <wp:posOffset>3474720</wp:posOffset>
+                </wp:positionV>
+                <wp:extent cx="2513330" cy="635"/>
+                <wp:effectExtent l="0" t="0" r="1270" b="12065"/>
+                <wp:wrapTight wrapText="bothSides">
+                  <wp:wrapPolygon edited="0">
+                    <wp:start x="0" y="0"/>
+                    <wp:lineTo x="0" y="0"/>
+                    <wp:lineTo x="21502" y="0"/>
+                    <wp:lineTo x="21502" y="0"/>
+                    <wp:lineTo x="0" y="0"/>
+                  </wp:wrapPolygon>
+                </wp:wrapTight>
+                <wp:docPr id="19" name="Text Box 19"/>
+                <wp:cNvGraphicFramePr/>
+                <a:graphic xmlns:a="http://schemas.openxmlformats.org/drawingml/2006/main">
+                  <a:graphicData uri="http://schemas.microsoft.com/office/word/2010/wordprocessingShape">
+                    <wps:wsp>
+                      <wps:cNvSpPr txBox="1"/>
+                      <wps:spPr>
+                        <a:xfrm>
+                          <a:off x="0" y="0"/>
+                          <a:ext cx="2513330" cy="635"/>
+                        </a:xfrm>
+                        <a:prstGeom prst="rect">
+                          <a:avLst/>
+                        </a:prstGeom>
+                        <a:solidFill>
+                          <a:prstClr val="white"/>
+                        </a:solidFill>
+                        <a:ln>
+                          <a:noFill/>
+                        </a:ln>
+                      </wps:spPr>
+                      <wps:txbx>
+                        <w:txbxContent>
+                          <w:p>
+                            <w:pPr>
+                              <w:pStyle w:val="Caption"/>
+                              <w:jc w:val="center"/>
+                              <w:rPr>
+                                <w:rFonts w:ascii="Times New Roman" w:eastAsia="Times New Roman" w:hAnsi="Times New Roman" w:cs="Times New Roman"/>
+                                <w:noProof/>
+                              </w:rPr>
+                            </w:pPr>
+                            <w:r>
+                              <w:t>Figure 3</w:t>
+                            </w:r>
+                          </w:p>
+                        </w:txbxContent>
+                      </wps:txbx>
+                      <wps:bodyPr rot="0" spcFirstLastPara="0" vertOverflow="overflow" horzOverflow="overflow" vert="horz" wrap="square" lIns="0" tIns="0" rIns="0" bIns="0" numCol="1" spcCol="0" rtlCol="0" fromWordArt="0" anchor="t" anchorCtr="0" forceAA="0" compatLnSpc="1">
+                        <a:prstTxWarp prst="textNoShape">
+                          <a:avLst/>
+                        </a:prstTxWarp>
+                        <a:spAutoFit/>
+                      </wps:bodyPr>
+                    </wps:wsp>
+                  </a:graphicData>
+                </a:graphic>
+              </wp:anchor>
+            </w:drawing>
+          </mc:Choice>
+          <mc:Fallback>
+            <w:pict>
+              <v:shape w14:anchorId="5CE9AB49" id="Text Box 19" o:spid="_x0000_s1029" type="#_x0000_t202" style="position:absolute;margin-left:-25.5pt;margin-top:273.6pt;width:197.9pt;height:.05pt;z-index:-251632640;visibility:visible;mso-wrap-style:square;mso-wrap-distance-left:9pt;mso-wrap-distance-top:0;mso-wrap-distance-right:9pt;mso-wrap-distance-bottom:0;mso-position-horizontal:absolute;mso-position-horizontal-relative:text;mso-position-vertical:absolute;mso-position-vertical-relative:text;v-text-anchor:top" o:gfxdata="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" stroked="f">
+                <v:textbox style="mso-fit-shape-to-text:t" inset="0,0,0,0">
+                  <w:txbxContent>
+                    <w:p>
+                      <w:pPr>
+                        <w:pStyle w:val="Caption"/>
+                        <w:jc w:val="center"/>
+                        <w:rPr>
+                          <w:rFonts w:ascii="Times New Roman" w:eastAsia="Times New Roman" w:hAnsi="Times New Roman" w:cs="Times New Roman"/>
+                          <w:noProof/>
+                        </w:rPr>
+                      </w:pPr>
+                      <w:r>
+                        <w:t>Figure 3</w:t>
+                      </w:r>
+                    </w:p>
+                  </w:txbxContent>
+                </v:textbox>
+                <w10:wrap type="tight"/>
+              </v:shape>
+            </w:pict>
+          </mc:Fallback>
+        </mc:AlternateContent>
+      </w:r>
+      <w:r>
+        <w:rPr>
+          <w:noProof/>
+        </w:rPr>
+        <w:drawing>
+          <wp:anchor distT="0" distB="0" distL="114300" distR="114300" simplePos="0" relativeHeight="251680768" behindDoc="1" locked="0" layoutInCell="1" allowOverlap="1" wp14:anchorId="010D3E2D" wp14:editId="4116A385">
+            <wp:simplePos x="0" y="0"/>
+            <wp:positionH relativeFrom="column">
+              <wp:posOffset>-324091</wp:posOffset>
+            </wp:positionH>
+            <wp:positionV relativeFrom="paragraph">
+              <wp:posOffset>0</wp:posOffset>
+            </wp:positionV>
+            <wp:extent cx="2513538" cy="3418115"/>
+            <wp:effectExtent l="0" t="0" r="1270" b="0"/>
+            <wp:wrapTight wrapText="bothSides">
+              <wp:wrapPolygon edited="0">
+                <wp:start x="0" y="0"/>
+                <wp:lineTo x="0" y="21512"/>
+                <wp:lineTo x="21502" y="21512"/>
+                <wp:lineTo x="21502" y="0"/>
+                <wp:lineTo x="0" y="0"/>
+              </wp:wrapPolygon>
+            </wp:wrapTight>
+            <wp:docPr id="17" name="Picture 17"/>
+            <wp:cNvGraphicFramePr>
+              <a:graphicFrameLocks xmlns:a="http://schemas.openxmlformats.org/drawingml/2006/main" noChangeAspect="1"/>
+            </wp:cNvGraphicFramePr>
+            <a:graphic xmlns:a="http://schemas.openxmlformats.org/drawingml/2006/main">
+              <a:graphicData uri="http://schemas.openxmlformats.org/drawingml/2006/picture">
+                <pic:pic xmlns:pic="http://schemas.openxmlformats.org/drawingml/2006/picture">
+                  <pic:nvPicPr>
+                    <pic:cNvPr id="17" name="Screen Shot 2019-12-15 at 10.42.45 AM.png"/>
+                    <pic:cNvPicPr/>
+                  </pic:nvPicPr>
+                  <pic:blipFill>
+                    <a:blip r:embed="rId10" cstate="print">
+                      <a:extLst>
+                        <a:ext uri="{28A0092B-C50C-407E-A947-70E740481C1C}">
+                          <a14:useLocalDpi xmlns:a14="http://schemas.microsoft.com/office/drawing/2010/main" val="0"/>
+                        </a:ext>
+                      </a:extLst>
+                    </a:blip>
+                    <a:stretch>
+                      <a:fillRect/>
+                    </a:stretch>
+                  </pic:blipFill>
+                  <pic:spPr>
+                    <a:xfrm>
+                      <a:off x="0" y="0"/>
+                      <a:ext cx="2513538" cy="3418115"/>
+                    </a:xfrm>
+                    <a:prstGeom prst="rect">
+                      <a:avLst/>
+                    </a:prstGeom>
+                  </pic:spPr>
+                </pic:pic>
+              </a:graphicData>
+            </a:graphic>
+            <wp14:sizeRelH relativeFrom="page">
+              <wp14:pctWidth>0</wp14:pctWidth>
+            </wp14:sizeRelH>
+            <wp14:sizeRelV relativeFrom="page">
+              <wp14:pctHeight>0</wp14:pctHeight>
+            </wp14:sizeRelV>
+          </wp:anchor>
+        </w:drawing>
+      </w:r>
+    </w:p>
+    <w:p>
+      <w:pPr>
+        <w:spacing w:line="480" w:lineRule="auto"/>
+      </w:pPr>
+      <w:r>
+        <w:rPr>
+          <w:noProof/>
+        </w:rPr>
+        <w:drawing>
+          <wp:anchor distT="0" distB="0" distL="114300" distR="114300" simplePos="0" relativeHeight="251673600" behindDoc="1" locked="0" layoutInCell="1" allowOverlap="1" wp14:anchorId="3DA8B2AA" wp14:editId="664EB4F6">
+            <wp:simplePos x="0" y="0"/>
+            <wp:positionH relativeFrom="column">
+              <wp:posOffset>1026160</wp:posOffset>
+            </wp:positionH>
+            <wp:positionV relativeFrom="paragraph">
+              <wp:posOffset>764197</wp:posOffset>
+            </wp:positionV>
+            <wp:extent cx="4121785" cy="2983865"/>
+            <wp:effectExtent l="0" t="0" r="5715" b="635"/>
+            <wp:wrapTight wrapText="bothSides">
+              <wp:wrapPolygon edited="0">
+                <wp:start x="0" y="0"/>
+                <wp:lineTo x="0" y="21513"/>
+                <wp:lineTo x="21563" y="21513"/>
+                <wp:lineTo x="21563" y="0"/>
+                <wp:lineTo x="0" y="0"/>
+              </wp:wrapPolygon>
+            </wp:wrapTight>
+            <wp:docPr id="12" name="Picture 12"/>
+            <wp:cNvGraphicFramePr>
+              <a:graphicFrameLocks xmlns:a="http://schemas.openxmlformats.org/drawingml/2006/main" noChangeAspect="1"/>
+            </wp:cNvGraphicFramePr>
+            <a:graphic xmlns:a="http://schemas.openxmlformats.org/drawingml/2006/main">
+              <a:graphicData uri="http://schemas.openxmlformats.org/drawingml/2006/picture">
+                <pic:pic xmlns:pic="http://schemas.openxmlformats.org/drawingml/2006/picture">
+                  <pic:nvPicPr>
+                    <pic:cNvPr id="12" name="Screen Shot 2019-12-15 at 10.43.44 AM.png"/>
+                    <pic:cNvPicPr/>
+                  </pic:nvPicPr>
+                  <pic:blipFill>
+                    <a:blip r:embed="rId11" cstate="print">
+                      <a:extLst>
+                        <a:ext uri="{28A0092B-C50C-407E-A947-70E740481C1C}">
+                          <a14:useLocalDpi xmlns:a14="http://schemas.microsoft.com/office/drawing/2010/main" val="0"/>
+                        </a:ext>
+                      </a:extLst>
+                    </a:blip>
+                    <a:stretch>
+                      <a:fillRect/>
+                    </a:stretch>
+                  </pic:blipFill>
+                  <pic:spPr>
+                    <a:xfrm>
+                      <a:off x="0" y="0"/>
+                      <a:ext cx="4121785" cy="2983865"/>
+                    </a:xfrm>
+                    <a:prstGeom prst="rect">
+                      <a:avLst/>
+                    </a:prstGeom>
+                  </pic:spPr>
+                </pic:pic>
+              </a:graphicData>
+            </a:graphic>
+            <wp14:sizeRelH relativeFrom="page">
+              <wp14:pctWidth>0</wp14:pctWidth>
+            </wp14:sizeRelH>
+            <wp14:sizeRelV relativeFrom="page">
+              <wp14:pctHeight>0</wp14:pctHeight>
+            </wp14:sizeRelV>
+          </wp:anchor>
+        </w:drawing>
+      </w:r>
+      <w:r>
+        <w:t>W</w:t>
+      </w:r>
+      <w:r>
+        <w:t xml:space="preserve">e calculated the averages of the tables and wrote them to a new database, </w:t>
+      </w:r>
+      <w:r>
+        <w:t xml:space="preserve">using data base join, </w:t>
+      </w:r>
+      <w:r>
+        <w:t xml:space="preserve">called </w:t>
+      </w:r>
+      <w:proofErr w:type="spellStart"/>
+      <w:r>
+        <w:t>final_averages</w:t>
+      </w:r>
+      <w:proofErr w:type="spellEnd"/>
+      <w:r>
+        <w:t xml:space="preserve"> (Figure 5)</w:t>
+      </w:r>
+      <w:bookmarkStart w:id="0" w:name="_GoBack"/>
+      <w:bookmarkEnd w:id="0"/>
+      <w:r>
+        <w:t>. We wrote the contents of this calculated file to a text file</w:t>
+      </w:r>
+      <w:r>
+        <w:t xml:space="preserve"> (Figure 6)</w:t>
+      </w:r>
+      <w:r>
+        <w:t xml:space="preserve">. </w:t>
+      </w:r>
+    </w:p>
+    <w:p>
+      <w:pPr>
+        <w:spacing w:line="480" w:lineRule="auto"/>
+        <w:ind w:firstLine="720"/>
+      </w:pPr>
+    </w:p>
+    <w:p>
+      <w:pPr>
+        <w:spacing w:line="480" w:lineRule="auto"/>
+        <w:ind w:firstLine="720"/>
+      </w:pPr>
+    </w:p>
+    <w:p>
+      <w:pPr>
+        <w:spacing w:line="480" w:lineRule="auto"/>
+        <w:ind w:firstLine="720"/>
+      </w:pPr>
+    </w:p>
+    <w:p>
+      <w:pPr>
+        <w:spacing w:line="480" w:lineRule="auto"/>
+        <w:ind w:firstLine="720"/>
+      </w:pPr>
+    </w:p>
+    <w:p>
+      <w:pPr>
+        <w:spacing w:line="480" w:lineRule="auto"/>
+        <w:ind w:firstLine="720"/>
+      </w:pPr>
+    </w:p>
+    <w:p>
+      <w:pPr>
+        <w:spacing w:line="480" w:lineRule="auto"/>
+        <w:ind w:firstLine="720"/>
+      </w:pPr>
+      <w:r>
+        <w:rPr>
+          <w:noProof/>
+        </w:rPr>
+        <mc:AlternateContent>
+          <mc:Choice Requires="wps">
+            <w:drawing>
+              <wp:anchor distT="0" distB="0" distL="114300" distR="114300" simplePos="0" relativeHeight="251687936" behindDoc="1" locked="0" layoutInCell="1" allowOverlap="1" wp14:anchorId="3D0E40A3" wp14:editId="07C79A38">
+                <wp:simplePos x="0" y="0"/>
+                <wp:positionH relativeFrom="column">
+                  <wp:posOffset>880110</wp:posOffset>
+                </wp:positionH>
+                <wp:positionV relativeFrom="paragraph">
+                  <wp:posOffset>1304891</wp:posOffset>
+                </wp:positionV>
+                <wp:extent cx="4121785" cy="635"/>
+                <wp:effectExtent l="0" t="0" r="5715" b="12065"/>
+                <wp:wrapTight wrapText="bothSides">
+                  <wp:wrapPolygon edited="0">
+                    <wp:start x="0" y="0"/>
+                    <wp:lineTo x="0" y="0"/>
+                    <wp:lineTo x="21563" y="0"/>
+                    <wp:lineTo x="21563" y="0"/>
+                    <wp:lineTo x="0" y="0"/>
+                  </wp:wrapPolygon>
+                </wp:wrapTight>
+                <wp:docPr id="21" name="Text Box 21"/>
+                <wp:cNvGraphicFramePr/>
+                <a:graphic xmlns:a="http://schemas.openxmlformats.org/drawingml/2006/main">
+                  <a:graphicData uri="http://schemas.microsoft.com/office/word/2010/wordprocessingShape">
+                    <wps:wsp>
+                      <wps:cNvSpPr txBox="1"/>
+                      <wps:spPr>
+                        <a:xfrm>
+                          <a:off x="0" y="0"/>
+                          <a:ext cx="4121785" cy="635"/>
+                        </a:xfrm>
+                        <a:prstGeom prst="rect">
+                          <a:avLst/>
+                        </a:prstGeom>
+                        <a:solidFill>
+                          <a:prstClr val="white"/>
+                        </a:solidFill>
+                        <a:ln>
+                          <a:noFill/>
+                        </a:ln>
+                      </wps:spPr>
+                      <wps:txbx>
+                        <w:txbxContent>
+                          <w:p>
+                            <w:pPr>
+                              <w:pStyle w:val="Caption"/>
+                              <w:jc w:val="center"/>
+                              <w:rPr>
+                                <w:rFonts w:ascii="Times New Roman" w:eastAsia="Times New Roman" w:hAnsi="Times New Roman" w:cs="Times New Roman"/>
+                                <w:noProof/>
+                              </w:rPr>
+                            </w:pPr>
+                            <w:r>
+                              <w:t>Figure 5</w:t>
+                            </w:r>
+                          </w:p>
+                        </w:txbxContent>
+                      </wps:txbx>
+                      <wps:bodyPr rot="0" spcFirstLastPara="0" vertOverflow="overflow" horzOverflow="overflow" vert="horz" wrap="square" lIns="0" tIns="0" rIns="0" bIns="0" numCol="1" spcCol="0" rtlCol="0" fromWordArt="0" anchor="t" anchorCtr="0" forceAA="0" compatLnSpc="1">
+                        <a:prstTxWarp prst="textNoShape">
+                          <a:avLst/>
+                        </a:prstTxWarp>
+                        <a:spAutoFit/>
+                      </wps:bodyPr>
+                    </wps:wsp>
+                  </a:graphicData>
+                </a:graphic>
+                <wp14:sizeRelV relativeFrom="margin">
+                  <wp14:pctHeight>0</wp14:pctHeight>
+                </wp14:sizeRelV>
+              </wp:anchor>
+            </w:drawing>
+          </mc:Choice>
+          <mc:Fallback>
+            <w:pict>
+              <v:shape w14:anchorId="3D0E40A3" id="Text Box 21" o:spid="_x0000_s1030" type="#_x0000_t202" style="position:absolute;left:0;text-align:left;margin-left:69.3pt;margin-top:102.75pt;width:324.55pt;height:.05pt;z-index:-251628544;visibility:visible;mso-wrap-style:square;mso-height-percent:0;mso-wrap-distance-left:9pt;mso-wrap-distance-top:0;mso-wrap-distance-right:9pt;mso-wrap-distance-bottom:0;mso-position-horizontal:absolute;mso-position-horizontal-relative:text;mso-position-vertical:absolute;mso-position-vertical-relative:text;mso-height-percent:0;mso-height-relative:margin;v-text-anchor:top" o:gfxdata="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" stroked="f">
+                <v:textbox style="mso-fit-shape-to-text:t" inset="0,0,0,0">
+                  <w:txbxContent>
+                    <w:p>
+                      <w:pPr>
+                        <w:pStyle w:val="Caption"/>
+                        <w:jc w:val="center"/>
+                        <w:rPr>
+                          <w:rFonts w:ascii="Times New Roman" w:eastAsia="Times New Roman" w:hAnsi="Times New Roman" w:cs="Times New Roman"/>
+                          <w:noProof/>
+                        </w:rPr>
+                      </w:pPr>
+                      <w:r>
+                        <w:t>Figure 5</w:t>
+                      </w:r>
+                    </w:p>
+                  </w:txbxContent>
+                </v:textbox>
+                <w10:wrap type="tight"/>
+              </v:shape>
+            </w:pict>
+          </mc:Fallback>
+        </mc:AlternateContent>
+      </w:r>
+    </w:p>
+    <w:p>
+      <w:pPr>
+        <w:spacing w:line="480" w:lineRule="auto"/>
+      </w:pPr>
+      <w:r>
+        <w:rPr>
+          <w:noProof/>
+        </w:rPr>
+        <w:lastRenderedPageBreak/>
+        <mc:AlternateContent>
+          <mc:Choice Requires="wps">
+            <w:drawing>
+              <wp:anchor distT="0" distB="0" distL="114300" distR="114300" simplePos="0" relativeHeight="251689984" behindDoc="1" locked="0" layoutInCell="1" allowOverlap="1" wp14:anchorId="2E19505D" wp14:editId="62C02350">
+                <wp:simplePos x="0" y="0"/>
+                <wp:positionH relativeFrom="column">
+                  <wp:posOffset>-312420</wp:posOffset>
+                </wp:positionH>
+                <wp:positionV relativeFrom="paragraph">
+                  <wp:posOffset>2415540</wp:posOffset>
+                </wp:positionV>
+                <wp:extent cx="6685915" cy="635"/>
+                <wp:effectExtent l="0" t="0" r="0" b="0"/>
+                <wp:wrapTight wrapText="bothSides">
+                  <wp:wrapPolygon edited="0">
+                    <wp:start x="0" y="0"/>
+                    <wp:lineTo x="0" y="20571"/>
+                    <wp:lineTo x="21541" y="20571"/>
+                    <wp:lineTo x="21541" y="0"/>
+                    <wp:lineTo x="0" y="0"/>
+                  </wp:wrapPolygon>
+                </wp:wrapTight>
+                <wp:docPr id="22" name="Text Box 22"/>
+                <wp:cNvGraphicFramePr/>
+                <a:graphic xmlns:a="http://schemas.openxmlformats.org/drawingml/2006/main">
+                  <a:graphicData uri="http://schemas.microsoft.com/office/word/2010/wordprocessingShape">
+                    <wps:wsp>
+                      <wps:cNvSpPr txBox="1"/>
+                      <wps:spPr>
+                        <a:xfrm>
+                          <a:off x="0" y="0"/>
+                          <a:ext cx="6685915" cy="635"/>
+                        </a:xfrm>
+                        <a:prstGeom prst="rect">
+                          <a:avLst/>
+                        </a:prstGeom>
+                        <a:solidFill>
+                          <a:prstClr val="white"/>
+                        </a:solidFill>
+                        <a:ln>
+                          <a:noFill/>
+                        </a:ln>
+                      </wps:spPr>
+                      <wps:txbx>
+                        <w:txbxContent>
+                          <w:p>
+                            <w:pPr>
+                              <w:pStyle w:val="Caption"/>
+                              <w:jc w:val="center"/>
+                              <w:rPr>
+                                <w:rFonts w:ascii="Times New Roman" w:eastAsia="Times New Roman" w:hAnsi="Times New Roman" w:cs="Times New Roman"/>
+                                <w:noProof/>
+                              </w:rPr>
+                            </w:pPr>
+                            <w:r>
+                              <w:t>Figure 6</w:t>
+                            </w:r>
+                          </w:p>
+                        </w:txbxContent>
+                      </wps:txbx>
+                      <wps:bodyPr rot="0" spcFirstLastPara="0" vertOverflow="overflow" horzOverflow="overflow" vert="horz" wrap="square" lIns="0" tIns="0" rIns="0" bIns="0" numCol="1" spcCol="0" rtlCol="0" fromWordArt="0" anchor="t" anchorCtr="0" forceAA="0" compatLnSpc="1">
+                        <a:prstTxWarp prst="textNoShape">
+                          <a:avLst/>
+                        </a:prstTxWarp>
+                        <a:spAutoFit/>
+                      </wps:bodyPr>
+                    </wps:wsp>
+                  </a:graphicData>
+                </a:graphic>
+              </wp:anchor>
+            </w:drawing>
+          </mc:Choice>
+          <mc:Fallback>
+            <w:pict>
+              <v:shape w14:anchorId="2E19505D" id="Text Box 22" o:spid="_x0000_s1031" type="#_x0000_t202" style="position:absolute;margin-left:-24.6pt;margin-top:190.2pt;width:526.45pt;height:.05pt;z-index:-251626496;visibility:visible;mso-wrap-style:square;mso-wrap-distance-left:9pt;mso-wrap-distance-top:0;mso-wrap-distance-right:9pt;mso-wrap-distance-bottom:0;mso-position-horizontal:absolute;mso-position-horizontal-relative:text;mso-position-vertical:absolute;mso-position-vertical-relative:text;v-text-anchor:top" o:gfxdata="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" stroked="f">
+                <v:textbox style="mso-fit-shape-to-text:t" inset="0,0,0,0">
+                  <w:txbxContent>
+                    <w:p>
+                      <w:pPr>
+                        <w:pStyle w:val="Caption"/>
+                        <w:jc w:val="center"/>
+                        <w:rPr>
+                          <w:rFonts w:ascii="Times New Roman" w:eastAsia="Times New Roman" w:hAnsi="Times New Roman" w:cs="Times New Roman"/>
+                          <w:noProof/>
+                        </w:rPr>
+                      </w:pPr>
+                      <w:r>
+                        <w:t>Figure 6</w:t>
+                      </w:r>
+                    </w:p>
+                  </w:txbxContent>
+                </v:textbox>
+                <w10:wrap type="tight"/>
+              </v:shape>
+            </w:pict>
+          </mc:Fallback>
+        </mc:AlternateContent>
+      </w:r>
+      <w:r>
+        <w:rPr>
+          <w:noProof/>
+        </w:rPr>
+        <w:drawing>
+          <wp:anchor distT="0" distB="0" distL="114300" distR="114300" simplePos="0" relativeHeight="251674624" behindDoc="1" locked="0" layoutInCell="1" allowOverlap="1" wp14:anchorId="402C139F" wp14:editId="715EEDD4">
+            <wp:simplePos x="0" y="0"/>
+            <wp:positionH relativeFrom="column">
+              <wp:posOffset>-312420</wp:posOffset>
+            </wp:positionH>
+            <wp:positionV relativeFrom="paragraph">
+              <wp:posOffset>0</wp:posOffset>
+            </wp:positionV>
+            <wp:extent cx="6685915" cy="2453640"/>
+            <wp:effectExtent l="0" t="0" r="0" b="0"/>
+            <wp:wrapTight wrapText="bothSides">
+              <wp:wrapPolygon edited="0">
+                <wp:start x="0" y="0"/>
+                <wp:lineTo x="0" y="21466"/>
+                <wp:lineTo x="21541" y="21466"/>
+                <wp:lineTo x="21541" y="0"/>
+                <wp:lineTo x="0" y="0"/>
+              </wp:wrapPolygon>
+            </wp:wrapTight>
+            <wp:docPr id="13" name="Picture 13"/>
+            <wp:cNvGraphicFramePr>
+              <a:graphicFrameLocks xmlns:a="http://schemas.openxmlformats.org/drawingml/2006/main" noChangeAspect="1"/>
+            </wp:cNvGraphicFramePr>
+            <a:graphic xmlns:a="http://schemas.openxmlformats.org/drawingml/2006/main">
+              <a:graphicData uri="http://schemas.openxmlformats.org/drawingml/2006/picture">
+                <pic:pic xmlns:pic="http://schemas.openxmlformats.org/drawingml/2006/picture">
+                  <pic:nvPicPr>
+                    <pic:cNvPr id="13" name="Screen Shot 2019-12-14 at 11.59.57 AM.png"/>
+                    <pic:cNvPicPr/>
+                  </pic:nvPicPr>
+                  <pic:blipFill>
+                    <a:blip r:embed="rId12">
+                      <a:extLst>
+                        <a:ext uri="{28A0092B-C50C-407E-A947-70E740481C1C}">
+                          <a14:useLocalDpi xmlns:a14="http://schemas.microsoft.com/office/drawing/2010/main" val="0"/>
+                        </a:ext>
+                      </a:extLst>
+                    </a:blip>
+                    <a:stretch>
+                      <a:fillRect/>
+                    </a:stretch>
+                  </pic:blipFill>
+                  <pic:spPr>
+                    <a:xfrm>
+                      <a:off x="0" y="0"/>
+                      <a:ext cx="6685915" cy="2453640"/>
+                    </a:xfrm>
+                    <a:prstGeom prst="rect">
+                      <a:avLst/>
+                    </a:prstGeom>
+                  </pic:spPr>
+                </pic:pic>
+              </a:graphicData>
+            </a:graphic>
+            <wp14:sizeRelH relativeFrom="page">
+              <wp14:pctWidth>0</wp14:pctWidth>
+            </wp14:sizeRelH>
+            <wp14:sizeRelV relativeFrom="page">
+              <wp14:pctHeight>0</wp14:pctHeight>
+            </wp14:sizeRelV>
+          </wp:anchor>
+        </w:drawing>
+      </w:r>
+    </w:p>
+    <w:p>
+      <w:pPr>
+        <w:spacing w:line="480" w:lineRule="auto"/>
+        <w:rPr>
+          <w:i/>
+          <w:iCs/>
+        </w:rPr>
+      </w:pPr>
+    </w:p>
+    <w:p>
+      <w:pPr>
+        <w:spacing w:line="480" w:lineRule="auto"/>
+        <w:rPr>
+          <w:i/>
+          <w:iCs/>
+        </w:rPr>
+      </w:pPr>
+    </w:p>
+    <w:p>
+      <w:pPr>
+        <w:spacing w:line="480" w:lineRule="auto"/>
+        <w:rPr>
+          <w:i/>
+          <w:iCs/>
+        </w:rPr>
+      </w:pPr>
+    </w:p>
+    <w:p>
+      <w:pPr>
+        <w:spacing w:line="480" w:lineRule="auto"/>
+        <w:rPr>
+          <w:i/>
+          <w:iCs/>
+        </w:rPr>
+      </w:pPr>
+    </w:p>
+    <w:p>
+      <w:pPr>
+        <w:spacing w:line="480" w:lineRule="auto"/>
+        <w:rPr>
+          <w:i/>
+          <w:iCs/>
+        </w:rPr>
+      </w:pPr>
+    </w:p>
+    <w:p>
+      <w:pPr>
+        <w:spacing w:line="480" w:lineRule="auto"/>
+        <w:rPr>
+          <w:i/>
+          <w:iCs/>
+        </w:rPr>
+      </w:pPr>
+    </w:p>
+    <w:p>
+      <w:pPr>
+        <w:spacing w:line="480" w:lineRule="auto"/>
+        <w:rPr>
+          <w:i/>
+          <w:iCs/>
+        </w:rPr>
+      </w:pPr>
+    </w:p>
+    <w:p>
+      <w:pPr>
+        <w:spacing w:line="480" w:lineRule="auto"/>
+        <w:rPr>
+          <w:i/>
+          <w:iCs/>
+        </w:rPr>
+      </w:pPr>
+    </w:p>
+    <w:p>
+      <w:pPr>
+        <w:spacing w:line="480" w:lineRule="auto"/>
+        <w:rPr>
+          <w:i/>
+          <w:iCs/>
+        </w:rPr>
+      </w:pPr>
+    </w:p>
+    <w:p>
+      <w:pPr>
+        <w:spacing w:line="480" w:lineRule="auto"/>
+        <w:rPr>
+          <w:i/>
+          <w:iCs/>
+        </w:rPr>
+      </w:pPr>
+    </w:p>
+    <w:p>
+      <w:pPr>
+        <w:spacing w:line="480" w:lineRule="auto"/>
+        <w:rPr>
+          <w:i/>
+          <w:iCs/>
+        </w:rPr>
+      </w:pPr>
+    </w:p>
+    <w:p>
+      <w:pPr>
+        <w:spacing w:line="480" w:lineRule="auto"/>
+        <w:rPr>
+          <w:i/>
+          <w:iCs/>
+        </w:rPr>
+      </w:pPr>
+    </w:p>
+    <w:p>
+      <w:pPr>
+        <w:spacing w:line="480" w:lineRule="auto"/>
+        <w:rPr>
+          <w:i/>
+          <w:iCs/>
+        </w:rPr>
+      </w:pPr>
+    </w:p>
+    <w:p>
+      <w:pPr>
+        <w:spacing w:line="480" w:lineRule="auto"/>
+        <w:rPr>
+          <w:i/>
+          <w:iCs/>
+        </w:rPr>
+      </w:pPr>
     </w:p>
     <w:p>
       <w:pPr>
@@ -226,7 +1542,7 @@
                     <pic:cNvPicPr/>
                   </pic:nvPicPr>
                   <pic:blipFill>
-                    <a:blip r:embed="rId7">
+                    <a:blip r:embed="rId13">
                       <a:extLst>
                         <a:ext uri="{28A0092B-C50C-407E-A947-70E740481C1C}">
                           <a14:useLocalDpi xmlns:a14="http://schemas.microsoft.com/office/drawing/2010/main" val="0"/>
@@ -262,25 +1578,7 @@
         <w:t xml:space="preserve">Figure </w:t>
       </w:r>
       <w:r>
-        <w:fldChar w:fldCharType="begin"/>
-      </w:r>
-      <w:r>
-        <w:instrText xml:space="preserve"> SEQ Figure \* ARABIC </w:instrText>
-      </w:r>
-      <w:r>
-        <w:fldChar w:fldCharType="separate"/>
-      </w:r>
-      <w:r>
-        <w:rPr>
-          <w:noProof/>
-        </w:rPr>
-        <w:t>1</w:t>
-      </w:r>
-      <w:r>
-        <w:rPr>
-          <w:noProof/>
-        </w:rPr>
-        <w:fldChar w:fldCharType="end"/>
+        <w:t>7</w:t>
       </w:r>
     </w:p>
     <w:p>
@@ -325,7 +1623,7 @@
                     <pic:cNvPicPr/>
                   </pic:nvPicPr>
                   <pic:blipFill>
-                    <a:blip r:embed="rId8">
+                    <a:blip r:embed="rId14">
                       <a:extLst>
                         <a:ext uri="{28A0092B-C50C-407E-A947-70E740481C1C}">
                           <a14:useLocalDpi xmlns:a14="http://schemas.microsoft.com/office/drawing/2010/main" val="0"/>
@@ -415,25 +1713,7 @@
                               <w:t xml:space="preserve">Figure </w:t>
                             </w:r>
                             <w:r>
-                              <w:fldChar w:fldCharType="begin"/>
-                            </w:r>
-                            <w:r>
-                              <w:instrText xml:space="preserve"> SEQ Figure \* ARABIC </w:instrText>
-                            </w:r>
-                            <w:r>
-                              <w:fldChar w:fldCharType="separate"/>
-                            </w:r>
-                            <w:r>
-                              <w:rPr>
-                                <w:noProof/>
-                              </w:rPr>
-                              <w:t>2</w:t>
-                            </w:r>
-                            <w:r>
-                              <w:rPr>
-                                <w:noProof/>
-                              </w:rPr>
-                              <w:fldChar w:fldCharType="end"/>
+                              <w:t>8</w:t>
                             </w:r>
                           </w:p>
                         </w:txbxContent>
@@ -452,11 +1732,7 @@
           </mc:Choice>
           <mc:Fallback>
             <w:pict>
-              <v:shapetype w14:anchorId="219B4B40" id="_x0000_t202" coordsize="21600,21600" o:spt="202" path="m,l,21600r21600,l21600,xe">
-                <v:stroke joinstyle="miter"/>
-                <v:path gradientshapeok="t" o:connecttype="rect"/>
-              </v:shapetype>
-              <v:shape id="Text Box 8" o:spid="_x0000_s1026" type="#_x0000_t202" style="position:absolute;left:0;text-align:left;margin-left:2pt;margin-top:423.95pt;width:468pt;height:.05pt;z-index:-251654144;visibility:visible;mso-wrap-style:square;mso-wrap-distance-left:9pt;mso-wrap-distance-top:0;mso-wrap-distance-right:9pt;mso-wrap-distance-bottom:0;mso-position-horizontal:absolute;mso-position-horizontal-relative:text;mso-position-vertical:absolute;mso-position-vertical-relative:text;v-text-anchor:top" o:gfxdata="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" stroked="f">
+              <v:shape w14:anchorId="219B4B40" id="Text Box 8" o:spid="_x0000_s1032" type="#_x0000_t202" style="position:absolute;left:0;text-align:left;margin-left:2pt;margin-top:423.95pt;width:468pt;height:.05pt;z-index:-251654144;visibility:visible;mso-wrap-style:square;mso-wrap-distance-left:9pt;mso-wrap-distance-top:0;mso-wrap-distance-right:9pt;mso-wrap-distance-bottom:0;mso-position-horizontal:absolute;mso-position-horizontal-relative:text;mso-position-vertical:absolute;mso-position-vertical-relative:text;v-text-anchor:top" o:gfxdata="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" stroked="f">
                 <v:textbox style="mso-fit-shape-to-text:t" inset="0,0,0,0">
                   <w:txbxContent>
                     <w:p>
@@ -468,25 +1744,7 @@
                         <w:t xml:space="preserve">Figure </w:t>
                       </w:r>
                       <w:r>
-                        <w:fldChar w:fldCharType="begin"/>
-                      </w:r>
-                      <w:r>
-                        <w:instrText xml:space="preserve"> SEQ Figure \* ARABIC </w:instrText>
-                      </w:r>
-                      <w:r>
-                        <w:fldChar w:fldCharType="separate"/>
-                      </w:r>
-                      <w:r>
-                        <w:rPr>
-                          <w:noProof/>
-                        </w:rPr>
-                        <w:t>2</w:t>
-                      </w:r>
-                      <w:r>
-                        <w:rPr>
-                          <w:noProof/>
-                        </w:rPr>
-                        <w:fldChar w:fldCharType="end"/>
+                        <w:t>8</w:t>
                       </w:r>
                     </w:p>
                   </w:txbxContent>
@@ -584,7 +1842,7 @@
                     <pic:cNvPicPr/>
                   </pic:nvPicPr>
                   <pic:blipFill rotWithShape="1">
-                    <a:blip r:embed="rId9">
+                    <a:blip r:embed="rId15">
                       <a:extLst>
                         <a:ext uri="{28A0092B-C50C-407E-A947-70E740481C1C}">
                           <a14:useLocalDpi xmlns:a14="http://schemas.microsoft.com/office/drawing/2010/main" val="0"/>
@@ -684,25 +1942,7 @@
                               <w:t xml:space="preserve">Figure </w:t>
                             </w:r>
                             <w:r>
-                              <w:fldChar w:fldCharType="begin"/>
-                            </w:r>
-                            <w:r>
-                              <w:instrText xml:space="preserve"> SEQ Figure \* ARABIC </w:instrText>
-                            </w:r>
-                            <w:r>
-                              <w:fldChar w:fldCharType="separate"/>
-                            </w:r>
-                            <w:r>
-                              <w:rPr>
-                                <w:noProof/>
-                              </w:rPr>
-                              <w:t>3</w:t>
-                            </w:r>
-                            <w:r>
-                              <w:rPr>
-                                <w:noProof/>
-                              </w:rPr>
-                              <w:fldChar w:fldCharType="end"/>
+                              <w:t>9</w:t>
                             </w:r>
                           </w:p>
                         </w:txbxContent>
@@ -721,7 +1961,7 @@
           </mc:Choice>
           <mc:Fallback>
             <w:pict>
-              <v:shape w14:anchorId="07B25B00" id="Text Box 9" o:spid="_x0000_s1027" type="#_x0000_t202" style="position:absolute;left:0;text-align:left;margin-left:11.3pt;margin-top:253.25pt;width:468pt;height:.05pt;z-index:-251652096;visibility:visible;mso-wrap-style:square;mso-wrap-distance-left:9pt;mso-wrap-distance-top:0;mso-wrap-distance-right:9pt;mso-wrap-distance-bottom:0;mso-position-horizontal:absolute;mso-position-horizontal-relative:text;mso-position-vertical:absolute;mso-position-vertical-relative:text;v-text-anchor:top" o:gfxdata="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" stroked="f">
+              <v:shape w14:anchorId="07B25B00" id="Text Box 9" o:spid="_x0000_s1033" type="#_x0000_t202" style="position:absolute;left:0;text-align:left;margin-left:11.3pt;margin-top:253.25pt;width:468pt;height:.05pt;z-index:-251652096;visibility:visible;mso-wrap-style:square;mso-wrap-distance-left:9pt;mso-wrap-distance-top:0;mso-wrap-distance-right:9pt;mso-wrap-distance-bottom:0;mso-position-horizontal:absolute;mso-position-horizontal-relative:text;mso-position-vertical:absolute;mso-position-vertical-relative:text;v-text-anchor:top" o:gfxdata="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" stroked="f">
                 <v:textbox style="mso-fit-shape-to-text:t" inset="0,0,0,0">
                   <w:txbxContent>
                     <w:p>
@@ -736,25 +1976,7 @@
                         <w:t xml:space="preserve">Figure </w:t>
                       </w:r>
                       <w:r>
-                        <w:fldChar w:fldCharType="begin"/>
-                      </w:r>
-                      <w:r>
-                        <w:instrText xml:space="preserve"> SEQ Figure \* ARABIC </w:instrText>
-                      </w:r>
-                      <w:r>
-                        <w:fldChar w:fldCharType="separate"/>
-                      </w:r>
-                      <w:r>
-                        <w:rPr>
-                          <w:noProof/>
-                        </w:rPr>
-                        <w:t>3</w:t>
-                      </w:r>
-                      <w:r>
-                        <w:rPr>
-                          <w:noProof/>
-                        </w:rPr>
-                        <w:fldChar w:fldCharType="end"/>
+                        <w:t>9</w:t>
                       </w:r>
                     </w:p>
                   </w:txbxContent>
@@ -801,7 +2023,7 @@
                     <pic:cNvPicPr/>
                   </pic:nvPicPr>
                   <pic:blipFill>
-                    <a:blip r:embed="rId10" cstate="print">
+                    <a:blip r:embed="rId16" cstate="print">
                       <a:extLst>
                         <a:ext uri="{28A0092B-C50C-407E-A947-70E740481C1C}">
                           <a14:useLocalDpi xmlns:a14="http://schemas.microsoft.com/office/drawing/2010/main" val="0"/>
@@ -996,25 +2218,7 @@
                               <w:t xml:space="preserve">Figure </w:t>
                             </w:r>
                             <w:r>
-                              <w:fldChar w:fldCharType="begin"/>
-                            </w:r>
-                            <w:r>
-                              <w:instrText xml:space="preserve"> SEQ Figure \* ARABIC </w:instrText>
-                            </w:r>
-                            <w:r>
-                              <w:fldChar w:fldCharType="separate"/>
-                            </w:r>
-                            <w:r>
-                              <w:rPr>
-                                <w:noProof/>
-                              </w:rPr>
-                              <w:t>4</w:t>
-                            </w:r>
-                            <w:r>
-                              <w:rPr>
-                                <w:noProof/>
-                              </w:rPr>
-                              <w:fldChar w:fldCharType="end"/>
+                              <w:t>10</w:t>
                             </w:r>
                           </w:p>
                         </w:txbxContent>
@@ -1033,7 +2237,7 @@
           </mc:Choice>
           <mc:Fallback>
             <w:pict>
-              <v:shape w14:anchorId="5183BEB8" id="Text Box 10" o:spid="_x0000_s1028" type="#_x0000_t202" style="position:absolute;margin-left:71.75pt;margin-top:-6.7pt;width:316.55pt;height:.05pt;z-index:251667456;visibility:visible;mso-wrap-style:square;mso-wrap-distance-left:9pt;mso-wrap-distance-top:0;mso-wrap-distance-right:9pt;mso-wrap-distance-bottom:0;mso-position-horizontal:absolute;mso-position-horizontal-relative:text;mso-position-vertical:absolute;mso-position-vertical-relative:text;v-text-anchor:top" o:gfxdata="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" stroked="f">
+              <v:shape w14:anchorId="5183BEB8" id="Text Box 10" o:spid="_x0000_s1034" type="#_x0000_t202" style="position:absolute;margin-left:71.75pt;margin-top:-6.7pt;width:316.55pt;height:.05pt;z-index:251667456;visibility:visible;mso-wrap-style:square;mso-wrap-distance-left:9pt;mso-wrap-distance-top:0;mso-wrap-distance-right:9pt;mso-wrap-distance-bottom:0;mso-position-horizontal:absolute;mso-position-horizontal-relative:text;mso-position-vertical:absolute;mso-position-vertical-relative:text;v-text-anchor:top" o:gfxdata="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" stroked="f">
                 <v:textbox style="mso-fit-shape-to-text:t" inset="0,0,0,0">
                   <w:txbxContent>
                     <w:p>
@@ -1048,25 +2252,7 @@
                         <w:t xml:space="preserve">Figure </w:t>
                       </w:r>
                       <w:r>
-                        <w:fldChar w:fldCharType="begin"/>
-                      </w:r>
-                      <w:r>
-                        <w:instrText xml:space="preserve"> SEQ Figure \* ARABIC </w:instrText>
-                      </w:r>
-                      <w:r>
-                        <w:fldChar w:fldCharType="separate"/>
-                      </w:r>
-                      <w:r>
-                        <w:rPr>
-                          <w:noProof/>
-                        </w:rPr>
-                        <w:t>4</w:t>
-                      </w:r>
-                      <w:r>
-                        <w:rPr>
-                          <w:noProof/>
-                        </w:rPr>
-                        <w:fldChar w:fldCharType="end"/>
+                        <w:t>10</w:t>
                       </w:r>
                     </w:p>
                   </w:txbxContent>
@@ -1358,8 +2544,6 @@
         </w:rPr>
         <w:t>, which requires 5 coordinates in the World Geodetic System (1984)</w:t>
       </w:r>
-      <w:bookmarkStart w:id="0" w:name="_GoBack"/>
-      <w:bookmarkEnd w:id="0"/>
       <w:r>
         <w:rPr>
           <w:rFonts w:ascii="Times New Roman" w:hAnsi="Times New Roman" w:cs="Times New Roman"/>
@@ -1572,17 +2756,46 @@
           <w:iCs/>
         </w:rPr>
       </w:pPr>
-      <w:r>
+    </w:p>
+    <w:p>
+      <w:pPr>
+        <w:spacing w:line="480" w:lineRule="auto"/>
         <w:rPr>
           <w:i/>
           <w:iCs/>
         </w:rPr>
+      </w:pPr>
+    </w:p>
+    <w:p>
+      <w:pPr>
+        <w:spacing w:line="480" w:lineRule="auto"/>
+        <w:rPr>
+          <w:i/>
+          <w:iCs/>
+        </w:rPr>
+      </w:pPr>
+    </w:p>
+    <w:p>
+      <w:pPr>
+        <w:spacing w:line="480" w:lineRule="auto"/>
+        <w:rPr>
+          <w:i/>
+          <w:iCs/>
+        </w:rPr>
+      </w:pPr>
+      <w:r>
+        <w:rPr>
+          <w:i/>
+          <w:iCs/>
+        </w:rPr>
+        <w:lastRenderedPageBreak/>
         <w:t>Documentation for each function written (input/output for each)</w:t>
       </w:r>
     </w:p>
     <w:p>
       <w:pPr>
         <w:spacing w:line="480" w:lineRule="auto"/>
+        <w:ind w:firstLine="720"/>
       </w:pPr>
       <w:r>
         <w:t>T</w:t>
@@ -1621,7 +2834,6 @@
                 <w:b/>
                 <w:bCs/>
               </w:rPr>
-              <w:lastRenderedPageBreak/>
               <w:t>Class Name</w:t>
             </w:r>
           </w:p>
@@ -2104,6 +3316,7 @@
           <w:p>
             <w:proofErr w:type="spellStart"/>
             <w:r>
+              <w:lastRenderedPageBreak/>
               <w:t>take_temp_averages</w:t>
             </w:r>
             <w:proofErr w:type="spellEnd"/>
@@ -2151,11 +3364,7 @@
           </w:tcPr>
           <w:p>
             <w:r>
-              <w:t xml:space="preserve">Dictionary with temperature averages per day, with the day as keys and the temperature </w:t>
-            </w:r>
-            <w:r>
-              <w:lastRenderedPageBreak/>
-              <w:t>average as values.</w:t>
+              <w:t>Dictionary with temperature averages per day, with the day as keys and the temperature average as values.</w:t>
             </w:r>
           </w:p>
         </w:tc>
@@ -2447,12 +3656,22 @@
     <w:p>
       <w:pPr>
         <w:spacing w:line="480" w:lineRule="auto"/>
-      </w:pPr>
-      <w:r>
         <w:rPr>
           <w:i/>
           <w:iCs/>
         </w:rPr>
+      </w:pPr>
+    </w:p>
+    <w:p>
+      <w:pPr>
+        <w:spacing w:line="480" w:lineRule="auto"/>
+      </w:pPr>
+      <w:r>
+        <w:rPr>
+          <w:i/>
+          <w:iCs/>
+        </w:rPr>
+        <w:lastRenderedPageBreak/>
         <w:t>Documentation for resources used</w:t>
       </w:r>
     </w:p>
@@ -2586,7 +3805,7 @@
             <w:tcW w:w="4240" w:type="dxa"/>
           </w:tcPr>
           <w:p>
-            <w:hyperlink r:id="rId11" w:history="1">
+            <w:hyperlink r:id="rId17" w:history="1">
               <w:r>
                 <w:rPr>
                   <w:rStyle w:val="Hyperlink"/>
@@ -2623,7 +3842,6 @@
           </w:tcPr>
           <w:p>
             <w:r>
-              <w:lastRenderedPageBreak/>
               <w:t>12/03/19</w:t>
             </w:r>
           </w:p>
@@ -2643,7 +3861,7 @@
             <w:tcW w:w="4240" w:type="dxa"/>
           </w:tcPr>
           <w:p>
-            <w:hyperlink r:id="rId12" w:history="1">
+            <w:hyperlink r:id="rId18" w:history="1">
               <w:r>
                 <w:rPr>
                   <w:rStyle w:val="Hyperlink"/>
@@ -2691,7 +3909,7 @@
             <w:tcW w:w="4240" w:type="dxa"/>
           </w:tcPr>
           <w:p>
-            <w:hyperlink r:id="rId13" w:anchor="s_srs=3857&amp;t_srs=4326" w:history="1">
+            <w:hyperlink r:id="rId19" w:anchor="s_srs=3857&amp;t_srs=4326" w:history="1">
               <w:r>
                 <w:rPr>
                   <w:rStyle w:val="Hyperlink"/>
@@ -2748,7 +3966,7 @@
             <w:tcW w:w="4240" w:type="dxa"/>
           </w:tcPr>
           <w:p>
-            <w:hyperlink r:id="rId14" w:history="1">
+            <w:hyperlink r:id="rId20" w:history="1">
               <w:r>
                 <w:rPr>
                   <w:rStyle w:val="Hyperlink"/>
@@ -2796,7 +4014,7 @@
             <w:tcW w:w="4240" w:type="dxa"/>
           </w:tcPr>
           <w:p>
-            <w:hyperlink r:id="rId15" w:history="1">
+            <w:hyperlink r:id="rId21" w:history="1">
               <w:r>
                 <w:rPr>
                   <w:rStyle w:val="Hyperlink"/>
@@ -2844,24 +4062,12 @@
             <w:tcW w:w="4240" w:type="dxa"/>
           </w:tcPr>
           <w:p>
-            <w:hyperlink r:id="rId16" w:history="1">
+            <w:hyperlink r:id="rId22" w:history="1">
               <w:r>
                 <w:rPr>
                   <w:rStyle w:val="Hyperlink"/>
                 </w:rPr>
-                <w:t>https://matpl</w:t>
-              </w:r>
-              <w:r>
-                <w:rPr>
-                  <w:rStyle w:val="Hyperlink"/>
-                </w:rPr>
-                <w:t>o</w:t>
-              </w:r>
-              <w:r>
-                <w:rPr>
-                  <w:rStyle w:val="Hyperlink"/>
-                </w:rPr>
-                <w:t>tlib.org/3.1.1/api/_as_gen/matplotlib.pyplot.subplot.html</w:t>
+                <w:t>https://matplotlib.org/3.1.1/api/_as_gen/matplotlib.pyplot.subplot.html</w:t>
               </w:r>
             </w:hyperlink>
           </w:p>
@@ -2910,7 +4116,7 @@
             <w:tcW w:w="4240" w:type="dxa"/>
           </w:tcPr>
           <w:p>
-            <w:hyperlink r:id="rId17" w:history="1">
+            <w:hyperlink r:id="rId23" w:history="1">
               <w:r>
                 <w:rPr>
                   <w:rStyle w:val="Hyperlink"/>
@@ -2960,7 +4166,7 @@
             <w:tcW w:w="4240" w:type="dxa"/>
           </w:tcPr>
           <w:p>
-            <w:hyperlink r:id="rId18" w:history="1">
+            <w:hyperlink r:id="rId24" w:history="1">
               <w:r>
                 <w:rPr>
                   <w:rStyle w:val="Hyperlink"/>
@@ -3008,7 +4214,7 @@
             <w:tcW w:w="4240" w:type="dxa"/>
           </w:tcPr>
           <w:p>
-            <w:hyperlink r:id="rId19" w:history="1">
+            <w:hyperlink r:id="rId25" w:history="1">
               <w:r>
                 <w:rPr>
                   <w:rStyle w:val="Hyperlink"/>
@@ -3056,7 +4262,7 @@
             <w:tcW w:w="4240" w:type="dxa"/>
           </w:tcPr>
           <w:p>
-            <w:hyperlink r:id="rId20" w:history="1">
+            <w:hyperlink r:id="rId26" w:history="1">
               <w:r>
                 <w:rPr>
                   <w:rStyle w:val="Hyperlink"/>
@@ -3080,8 +4286,8 @@
     </w:tbl>
     <w:p/>
     <w:sectPr>
-      <w:headerReference w:type="even" r:id="rId21"/>
-      <w:headerReference w:type="default" r:id="rId22"/>
+      <w:headerReference w:type="even" r:id="rId27"/>
+      <w:headerReference w:type="default" r:id="rId28"/>
       <w:pgSz w:w="12240" w:h="15840"/>
       <w:pgMar w:top="1440" w:right="1440" w:bottom="1440" w:left="1440" w:header="720" w:footer="720" w:gutter="0"/>
       <w:cols w:space="720"/>
@@ -3628,7 +4834,7 @@
     </w:rPrDefault>
     <w:pPrDefault/>
   </w:docDefaults>
-  <w:latentStyles w:defLockedState="0" w:defUIPriority="99" w:defSemiHidden="0" w:defUnhideWhenUsed="0" w:defQFormat="0" w:count="375">
+  <w:latentStyles w:defLockedState="0" w:defUIPriority="99" w:defSemiHidden="0" w:defUnhideWhenUsed="0" w:defQFormat="0" w:count="377">
     <w:lsdException w:name="Normal" w:uiPriority="0" w:qFormat="1"/>
     <w:lsdException w:name="heading 1" w:uiPriority="9" w:qFormat="1"/>
     <w:lsdException w:name="heading 2" w:semiHidden="1" w:uiPriority="9" w:unhideWhenUsed="1" w:qFormat="1"/>
@@ -4004,6 +5210,8 @@
     <w:lsdException w:name="Smart Hyperlink" w:semiHidden="1" w:unhideWhenUsed="1"/>
     <w:lsdException w:name="Hashtag" w:semiHidden="1" w:unhideWhenUsed="1"/>
     <w:lsdException w:name="Unresolved Mention" w:semiHidden="1" w:unhideWhenUsed="1"/>
+    <w:lsdException w:name="Smart Link" w:semiHidden="1" w:unhideWhenUsed="1"/>
+    <w:lsdException w:name="Smart Link Error" w:semiHidden="1" w:unhideWhenUsed="1"/>
   </w:latentStyles>
   <w:style w:type="paragraph" w:default="1" w:styleId="Normal">
     <w:name w:val="Normal"/>

</xml_diff>

<commit_message>
grammar changes to report
</commit_message>
<xml_diff>
--- a/Report.docx
+++ b/Report.docx
@@ -24,7 +24,7 @@
         <w:ind w:firstLine="360"/>
       </w:pPr>
       <w:r>
-        <w:t xml:space="preserve">The goal of this project was to receive some insight on the traffic conditions in Ann Arbor, and how they correlate with the weather conditions. Using </w:t>
+        <w:t xml:space="preserve">The goal of this project was to receive some insight on the traffic conditions in Ann Arbor, and how they correlate with weather conditions. Using </w:t>
       </w:r>
       <w:proofErr w:type="spellStart"/>
       <w:r>
@@ -32,7 +32,13 @@
       </w:r>
       <w:proofErr w:type="spellEnd"/>
       <w:r>
-        <w:t xml:space="preserve"> API and TomTom API, we hope to use our newfound Python skills to gather data from the APIs, create databases in SQL</w:t>
+        <w:t xml:space="preserve"> API and TomTom API, we hope</w:t>
+      </w:r>
+      <w:r>
+        <w:t>d</w:t>
+      </w:r>
+      <w:r>
+        <w:t xml:space="preserve"> to use our newfound Python skills to gather data from the APIs, create databases in SQL</w:t>
       </w:r>
       <w:r>
         <w:t>ite</w:t>
@@ -50,10 +56,28 @@
         <w:t xml:space="preserve">. </w:t>
       </w:r>
       <w:r>
-        <w:t xml:space="preserve">We will hopefully get information on live traffic data and incident data and see how the weather conditions (temperature and descriptions) influence that data. </w:t>
-      </w:r>
-      <w:r>
-        <w:t xml:space="preserve">Once we have gathered this data, we hope to use Matplotlib to create graphs of the yearly weather in Michigan, the yearly incident data in Michigan, and then a graph showing the correlation between the two. </w:t>
+        <w:t xml:space="preserve">We </w:t>
+      </w:r>
+      <w:r>
+        <w:t xml:space="preserve">were looking to </w:t>
+      </w:r>
+      <w:r>
+        <w:t xml:space="preserve">get information on live traffic data and incident data and see how the weather conditions (temperature and descriptions) influence that data. </w:t>
+      </w:r>
+      <w:r>
+        <w:t xml:space="preserve">Once we </w:t>
+      </w:r>
+      <w:r>
+        <w:t>had</w:t>
+      </w:r>
+      <w:r>
+        <w:t xml:space="preserve"> gathered this data, we hope</w:t>
+      </w:r>
+      <w:r>
+        <w:t>d</w:t>
+      </w:r>
+      <w:r>
+        <w:t xml:space="preserve"> to use Matplotlib to create graphs of the yearly weather in Michigan, the yearly incident data in Michigan, and then a graph showing the correlation between the two. </w:t>
       </w:r>
     </w:p>
     <w:p>
@@ -129,7 +153,19 @@
         <w:t>ed</w:t>
       </w:r>
       <w:r>
-        <w:t xml:space="preserve"> weather data including the current temperate, the maximum temperature for that day, the minimum temperature for that day, the general weather conditions, and then a description of those weather conditions. From that data, we were </w:t>
+        <w:t xml:space="preserve"> weather data including the current temperat</w:t>
+      </w:r>
+      <w:r>
+        <w:t>ur</w:t>
+      </w:r>
+      <w:r>
+        <w:t>e, the maximum temperature for that day, the minimum temperature for that day, general weather conditions, and description</w:t>
+      </w:r>
+      <w:r>
+        <w:t>s</w:t>
+      </w:r>
+      <w:r>
+        <w:t xml:space="preserve"> of those weather conditions. From that data, we were </w:t>
       </w:r>
       <w:r>
         <w:t xml:space="preserve">able </w:t>
@@ -138,11 +174,31 @@
         <w:t xml:space="preserve">to calculate the </w:t>
       </w:r>
       <w:r>
-        <w:t xml:space="preserve">average </w:t>
+        <w:t xml:space="preserve">average confidence of traffic conditions, the average speed, the average temperature, and average weather condition. </w:t>
       </w:r>
       <w:r>
         <w:lastRenderedPageBreak/>
-        <w:t xml:space="preserve">confidence of traffic conditions, the average speed, the average temperature, and average weather condition. </w:t>
+        <w:t xml:space="preserve">After collecting the data, we were able to successfully create 4 different visualizations demonstrating the relationship between each studied variable. These visualizations included a bar graph, a pie chart and </w:t>
+      </w:r>
+      <w:proofErr w:type="gramStart"/>
+      <w:r>
+        <w:t>two line</w:t>
+      </w:r>
+      <w:proofErr w:type="gramEnd"/>
+      <w:r>
+        <w:t xml:space="preserve"> graphs (</w:t>
+      </w:r>
+      <w:r>
+        <w:t xml:space="preserve">a </w:t>
+      </w:r>
+      <w:r>
+        <w:t xml:space="preserve">sub plot line graph and </w:t>
+      </w:r>
+      <w:r>
+        <w:t xml:space="preserve">a </w:t>
+      </w:r>
+      <w:r>
+        <w:t xml:space="preserve">double line graph). </w:t>
       </w:r>
     </w:p>
     <w:p>
@@ -273,7 +329,7 @@
                 <v:stroke joinstyle="miter"/>
                 <v:path gradientshapeok="t" o:connecttype="rect"/>
               </v:shapetype>
-              <v:shape id="Text Box 16" o:spid="_x0000_s1026" type="#_x0000_t202" style="position:absolute;margin-left:219.75pt;margin-top:294.2pt;width:300.5pt;height:.05pt;z-index:-251636736;visibility:visible;mso-wrap-style:square;mso-wrap-distance-left:9pt;mso-wrap-distance-top:0;mso-wrap-distance-right:9pt;mso-wrap-distance-bottom:0;mso-position-horizontal:absolute;mso-position-horizontal-relative:text;mso-position-vertical:absolute;mso-position-vertical-relative:text;v-text-anchor:top" o:gfxdata="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" stroked="f">
+              <v:shape id="Text Box 16" o:spid="_x0000_s1026" type="#_x0000_t202" style="position:absolute;margin-left:219.75pt;margin-top:294.2pt;width:300.5pt;height:.05pt;z-index:-251636736;visibility:visible;mso-wrap-style:square;mso-wrap-distance-left:9pt;mso-wrap-distance-top:0;mso-wrap-distance-right:9pt;mso-wrap-distance-bottom:0;mso-position-horizontal:absolute;mso-position-horizontal-relative:text;mso-position-vertical:absolute;mso-position-vertical-relative:text;v-text-anchor:top" o:gfxdata="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" stroked="f">
                 <v:textbox style="mso-fit-shape-to-text:t" inset="0,0,0,0">
                   <w:txbxContent>
                     <w:p>
@@ -516,7 +572,7 @@
           </mc:Choice>
           <mc:Fallback>
             <w:pict>
-              <v:shape w14:anchorId="61D5C924" id="Text Box 14" o:spid="_x0000_s1027" type="#_x0000_t202" style="position:absolute;margin-left:-52.25pt;margin-top:269.8pt;width:241.9pt;height:.05pt;z-index:-251639808;visibility:visible;mso-wrap-style:square;mso-wrap-distance-left:9pt;mso-wrap-distance-top:0;mso-wrap-distance-right:9pt;mso-wrap-distance-bottom:0;mso-position-horizontal:absolute;mso-position-horizontal-relative:text;mso-position-vertical:absolute;mso-position-vertical-relative:text;v-text-anchor:top" o:gfxdata="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" stroked="f">
+              <v:shape w14:anchorId="61D5C924" id="Text Box 14" o:spid="_x0000_s1027" type="#_x0000_t202" style="position:absolute;margin-left:-52.25pt;margin-top:269.8pt;width:241.9pt;height:.05pt;z-index:-251639808;visibility:visible;mso-wrap-style:square;mso-wrap-distance-left:9pt;mso-wrap-distance-top:0;mso-wrap-distance-right:9pt;mso-wrap-distance-bottom:0;mso-position-horizontal:absolute;mso-position-horizontal-relative:text;mso-position-vertical:absolute;mso-position-vertical-relative:text;v-text-anchor:top" o:gfxdata="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" stroked="f">
                 <v:textbox style="mso-fit-shape-to-text:t" inset="0,0,0,0">
                   <w:txbxContent>
                     <w:p>
@@ -633,7 +689,7 @@
           </mc:Choice>
           <mc:Fallback>
             <w:pict>
-              <v:shape w14:anchorId="28694045" id="Text Box 20" o:spid="_x0000_s1028" type="#_x0000_t202" style="position:absolute;margin-left:185.9pt;margin-top:273.6pt;width:320.25pt;height:.05pt;z-index:-251630592;visibility:visible;mso-wrap-style:square;mso-wrap-distance-left:9pt;mso-wrap-distance-top:0;mso-wrap-distance-right:9pt;mso-wrap-distance-bottom:0;mso-position-horizontal:absolute;mso-position-horizontal-relative:text;mso-position-vertical:absolute;mso-position-vertical-relative:text;v-text-anchor:top" o:gfxdata="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" stroked="f">
+              <v:shape w14:anchorId="28694045" id="Text Box 20" o:spid="_x0000_s1028" type="#_x0000_t202" style="position:absolute;margin-left:185.9pt;margin-top:273.6pt;width:320.25pt;height:.05pt;z-index:-251630592;visibility:visible;mso-wrap-style:square;mso-wrap-distance-left:9pt;mso-wrap-distance-top:0;mso-wrap-distance-right:9pt;mso-wrap-distance-bottom:0;mso-position-horizontal:absolute;mso-position-horizontal-relative:text;mso-position-vertical:absolute;mso-position-vertical-relative:text;v-text-anchor:top" o:gfxdata="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" stroked="f">
                 <v:textbox style="mso-fit-shape-to-text:t" inset="0,0,0,0">
                   <w:txbxContent>
                     <w:p>
@@ -803,7 +859,7 @@
           </mc:Choice>
           <mc:Fallback>
             <w:pict>
-              <v:shape w14:anchorId="5CE9AB49" id="Text Box 19" o:spid="_x0000_s1029" type="#_x0000_t202" style="position:absolute;margin-left:-25.5pt;margin-top:273.6pt;width:197.9pt;height:.05pt;z-index:-251632640;visibility:visible;mso-wrap-style:square;mso-wrap-distance-left:9pt;mso-wrap-distance-top:0;mso-wrap-distance-right:9pt;mso-wrap-distance-bottom:0;mso-position-horizontal:absolute;mso-position-horizontal-relative:text;mso-position-vertical:absolute;mso-position-vertical-relative:text;v-text-anchor:top" o:gfxdata="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" stroked="f">
+              <v:shape w14:anchorId="5CE9AB49" id="Text Box 19" o:spid="_x0000_s1029" type="#_x0000_t202" style="position:absolute;margin-left:-25.5pt;margin-top:273.6pt;width:197.9pt;height:.05pt;z-index:-251632640;visibility:visible;mso-wrap-style:square;mso-wrap-distance-left:9pt;mso-wrap-distance-top:0;mso-wrap-distance-right:9pt;mso-wrap-distance-bottom:0;mso-position-horizontal:absolute;mso-position-horizontal-relative:text;mso-position-vertical:absolute;mso-position-vertical-relative:text;v-text-anchor:top" o:gfxdata="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" stroked="f">
                 <v:textbox style="mso-fit-shape-to-text:t" inset="0,0,0,0">
                   <w:txbxContent>
                     <w:p>
@@ -1004,18 +1060,10 @@
         <w:t>. We wrote the contents of this calculated file to a text file</w:t>
       </w:r>
       <w:r>
-        <w:t xml:space="preserve"> while the column titles at the </w:t>
-      </w:r>
-      <w:proofErr w:type="gramStart"/>
-      <w:r>
-        <w:t xml:space="preserve">top </w:t>
-      </w:r>
-      <w:r>
-        <w:t xml:space="preserve"> (</w:t>
-      </w:r>
-      <w:proofErr w:type="gramEnd"/>
-      <w:r>
-        <w:t>Figure 6)</w:t>
+        <w:t xml:space="preserve"> while the column titles at the top </w:t>
+      </w:r>
+      <w:r>
+        <w:t>(Figure 6)</w:t>
       </w:r>
       <w:r>
         <w:t xml:space="preserve">. </w:t>
@@ -1164,7 +1212,7 @@
                 <v:stroke joinstyle="miter"/>
                 <v:path gradientshapeok="t" o:connecttype="rect"/>
               </v:shapetype>
-              <v:shape id="Text Box 21" o:spid="_x0000_s1030" type="#_x0000_t202" style="position:absolute;margin-left:69.3pt;margin-top:19.9pt;width:324.55pt;height:.05pt;z-index:-251628544;visibility:visible;mso-wrap-style:square;mso-height-percent:0;mso-wrap-distance-left:9pt;mso-wrap-distance-top:0;mso-wrap-distance-right:9pt;mso-wrap-distance-bottom:0;mso-position-horizontal:absolute;mso-position-horizontal-relative:text;mso-position-vertical:absolute;mso-position-vertical-relative:text;mso-height-percent:0;mso-height-relative:margin;v-text-anchor:top" o:gfxdata="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" stroked="f">
+              <v:shape id="Text Box 21" o:spid="_x0000_s1030" type="#_x0000_t202" style="position:absolute;margin-left:69.3pt;margin-top:19.9pt;width:324.55pt;height:.05pt;z-index:-251628544;visibility:visible;mso-wrap-style:square;mso-height-percent:0;mso-wrap-distance-left:9pt;mso-wrap-distance-top:0;mso-wrap-distance-right:9pt;mso-wrap-distance-bottom:0;mso-position-horizontal:absolute;mso-position-horizontal-relative:text;mso-position-vertical:absolute;mso-position-vertical-relative:text;mso-height-percent:0;mso-height-relative:margin;v-text-anchor:top" o:gfxdata="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" stroked="f">
                 <v:textbox style="mso-fit-shape-to-text:t" inset="0,0,0,0">
                   <w:txbxContent>
                     <w:p>
@@ -1352,7 +1400,7 @@
           </mc:Choice>
           <mc:Fallback>
             <w:pict>
-              <v:shape w14:anchorId="2E19505D" id="Text Box 22" o:spid="_x0000_s1031" type="#_x0000_t202" style="position:absolute;margin-left:-24.6pt;margin-top:205.8pt;width:526.45pt;height:.05pt;z-index:-251626496;visibility:visible;mso-wrap-style:square;mso-wrap-distance-left:9pt;mso-wrap-distance-top:0;mso-wrap-distance-right:9pt;mso-wrap-distance-bottom:0;mso-position-horizontal:absolute;mso-position-horizontal-relative:text;mso-position-vertical:absolute;mso-position-vertical-relative:text;v-text-anchor:top" o:gfxdata="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" stroked="f">
+              <v:shape w14:anchorId="2E19505D" id="Text Box 22" o:spid="_x0000_s1031" type="#_x0000_t202" style="position:absolute;margin-left:-24.6pt;margin-top:205.8pt;width:526.45pt;height:.05pt;z-index:-251626496;visibility:visible;mso-wrap-style:square;mso-wrap-distance-left:9pt;mso-wrap-distance-top:0;mso-wrap-distance-right:9pt;mso-wrap-distance-bottom:0;mso-position-horizontal:absolute;mso-position-horizontal-relative:text;mso-position-vertical:absolute;mso-position-vertical-relative:text;v-text-anchor:top" o:gfxdata="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" stroked="f">
                 <v:textbox style="mso-fit-shape-to-text:t" inset="0,0,0,0">
                   <w:txbxContent>
                     <w:p>
@@ -1652,7 +1700,7 @@
           </mc:Choice>
           <mc:Fallback>
             <w:pict>
-              <v:shape w14:anchorId="219B4B40" id="Text Box 8" o:spid="_x0000_s1032" type="#_x0000_t202" style="position:absolute;left:0;text-align:left;margin-left:2pt;margin-top:423.95pt;width:468pt;height:.05pt;z-index:-251654144;visibility:visible;mso-wrap-style:square;mso-wrap-distance-left:9pt;mso-wrap-distance-top:0;mso-wrap-distance-right:9pt;mso-wrap-distance-bottom:0;mso-position-horizontal:absolute;mso-position-horizontal-relative:text;mso-position-vertical:absolute;mso-position-vertical-relative:text;v-text-anchor:top" o:gfxdata="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" stroked="f">
+              <v:shape w14:anchorId="219B4B40" id="Text Box 8" o:spid="_x0000_s1032" type="#_x0000_t202" style="position:absolute;left:0;text-align:left;margin-left:2pt;margin-top:423.95pt;width:468pt;height:.05pt;z-index:-251654144;visibility:visible;mso-wrap-style:square;mso-wrap-distance-left:9pt;mso-wrap-distance-top:0;mso-wrap-distance-right:9pt;mso-wrap-distance-bottom:0;mso-position-horizontal:absolute;mso-position-horizontal-relative:text;mso-position-vertical:absolute;mso-position-vertical-relative:text;v-text-anchor:top" o:gfxdata="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" stroked="f">
                 <v:textbox style="mso-fit-shape-to-text:t" inset="0,0,0,0">
                   <w:txbxContent>
                     <w:p>
@@ -1707,8 +1755,6 @@
         <w:spacing w:line="480" w:lineRule="auto"/>
         <w:ind w:firstLine="720"/>
       </w:pPr>
-      <w:bookmarkStart w:id="0" w:name="_GoBack"/>
-      <w:bookmarkEnd w:id="0"/>
       <w:r>
         <w:t>The third visualization utilized a line graph with two subplots</w:t>
       </w:r>
@@ -1716,10 +1762,22 @@
         <w:t xml:space="preserve"> (</w:t>
       </w:r>
       <w:r>
-        <w:t xml:space="preserve">due to the y axis values being so far </w:t>
-      </w:r>
-      <w:r>
-        <w:t>apart</w:t>
+        <w:t xml:space="preserve">due to the </w:t>
+      </w:r>
+      <w:r>
+        <w:t xml:space="preserve">differences in </w:t>
+      </w:r>
+      <w:r>
+        <w:t>y</w:t>
+      </w:r>
+      <w:r>
+        <w:t>-</w:t>
+      </w:r>
+      <w:r>
+        <w:t>axi</w:t>
+      </w:r>
+      <w:r>
+        <w:t>s ranges</w:t>
       </w:r>
       <w:r>
         <w:t>)</w:t>
@@ -1971,7 +2029,7 @@
           </mc:Choice>
           <mc:Fallback>
             <w:pict>
-              <v:shape w14:anchorId="07B25B00" id="Text Box 9" o:spid="_x0000_s1033" type="#_x0000_t202" style="position:absolute;left:0;text-align:left;margin-left:11.3pt;margin-top:253.25pt;width:468pt;height:.05pt;z-index:-251652096;visibility:visible;mso-wrap-style:square;mso-wrap-distance-left:9pt;mso-wrap-distance-top:0;mso-wrap-distance-right:9pt;mso-wrap-distance-bottom:0;mso-position-horizontal:absolute;mso-position-horizontal-relative:text;mso-position-vertical:absolute;mso-position-vertical-relative:text;v-text-anchor:top" o:gfxdata="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" stroked="f">
+              <v:shape w14:anchorId="07B25B00" id="Text Box 9" o:spid="_x0000_s1033" type="#_x0000_t202" style="position:absolute;left:0;text-align:left;margin-left:11.3pt;margin-top:253.25pt;width:468pt;height:.05pt;z-index:-251652096;visibility:visible;mso-wrap-style:square;mso-wrap-distance-left:9pt;mso-wrap-distance-top:0;mso-wrap-distance-right:9pt;mso-wrap-distance-bottom:0;mso-position-horizontal:absolute;mso-position-horizontal-relative:text;mso-position-vertical:absolute;mso-position-vertical-relative:text;v-text-anchor:top" o:gfxdata="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" stroked="f">
                 <v:textbox style="mso-fit-shape-to-text:t" inset="0,0,0,0">
                   <w:txbxContent>
                     <w:p>
@@ -1998,7 +2056,13 @@
         </mc:AlternateContent>
       </w:r>
       <w:r>
-        <w:t xml:space="preserve">The final graph, a pie chart, showed the average weather conditions from 12-4-19 to 12-11-19. It reported that 75% of the time, the weather reported clouds, 12.5% of the time it reported snow, and the other 12.5% of the time, it reported rain. </w:t>
+        <w:t>The final graph, a pie chart, showed the average weather conditions from 12-4-19 to 12-11-19. It reported that 75% of the time, the weather reported clouds, 12.5% of the time</w:t>
+      </w:r>
+      <w:r>
+        <w:t>,</w:t>
+      </w:r>
+      <w:r>
+        <w:t xml:space="preserve"> it reported snow, and the other 12.5% of the time, it reported rain. </w:t>
       </w:r>
     </w:p>
     <w:p>
@@ -2175,7 +2239,7 @@
           </mc:Choice>
           <mc:Fallback>
             <w:pict>
-              <v:shape w14:anchorId="5183BEB8" id="Text Box 10" o:spid="_x0000_s1034" type="#_x0000_t202" style="position:absolute;margin-left:72.8pt;margin-top:6.65pt;width:316.55pt;height:.05pt;z-index:-251625472;visibility:visible;mso-wrap-style:square;mso-wrap-distance-left:9pt;mso-wrap-distance-top:0;mso-wrap-distance-right:9pt;mso-wrap-distance-bottom:0;mso-position-horizontal:absolute;mso-position-horizontal-relative:text;mso-position-vertical:absolute;mso-position-vertical-relative:text;v-text-anchor:top" o:gfxdata="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" stroked="f">
+              <v:shape w14:anchorId="5183BEB8" id="Text Box 10" o:spid="_x0000_s1034" type="#_x0000_t202" style="position:absolute;margin-left:72.8pt;margin-top:6.65pt;width:316.55pt;height:.05pt;z-index:-251625472;visibility:visible;mso-wrap-style:square;mso-wrap-distance-left:9pt;mso-wrap-distance-top:0;mso-wrap-distance-right:9pt;mso-wrap-distance-bottom:0;mso-position-horizontal:absolute;mso-position-horizontal-relative:text;mso-position-vertical:absolute;mso-position-vertical-relative:text;v-text-anchor:top" o:gfxdata="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" stroked="f">
                 <v:textbox style="mso-fit-shape-to-text:t" inset="0,0,0,0">
                   <w:txbxContent>
                     <w:p>
@@ -2268,7 +2332,13 @@
         <w:t>In order to collect the live traffic data, we had to create a bounding box, an area for the traffic data to be collected between, in Ann Arbor. We chose coordinates on Washtenaw Ave, Packard &amp; Hill, W. Stadium Blvd, Saline Road, and N. Maple Road. However, because</w:t>
       </w:r>
       <w:r>
-        <w:t xml:space="preserve"> of the way that the TomTom API is set up, we had to convert the latitude and longitude to the World Geodetic System (1984) using an online converter. </w:t>
+        <w:t xml:space="preserve"> of the way that the TomTom API </w:t>
+      </w:r>
+      <w:r>
+        <w:t>was</w:t>
+      </w:r>
+      <w:r>
+        <w:t xml:space="preserve"> set up, we had to convert the latitude and longitude to the World Geodetic System (1984) using an online converter. </w:t>
       </w:r>
       <w:r>
         <w:t xml:space="preserve">This took some time to understand, but once completed we were able to move forward with the project. </w:t>
@@ -2285,7 +2355,21 @@
         <w:t xml:space="preserve">        </w:t>
       </w:r>
       <w:r>
-        <w:t xml:space="preserve">After we had gathered all of our data, we realized that we had collected the datetime in a different format in the traffic data than we had in the weather data. The weather data datetime was already </w:t>
+        <w:t xml:space="preserve">After we had gathered </w:t>
+      </w:r>
+      <w:proofErr w:type="gramStart"/>
+      <w:r>
+        <w:t>all of</w:t>
+      </w:r>
+      <w:proofErr w:type="gramEnd"/>
+      <w:r>
+        <w:t xml:space="preserve"> our data, we realized that we had collected the datetime in a different format </w:t>
+      </w:r>
+      <w:r>
+        <w:t>for</w:t>
+      </w:r>
+      <w:r>
+        <w:t xml:space="preserve"> the traffic data than the weather data. The weather data datetime was already </w:t>
       </w:r>
       <w:r>
         <w:t xml:space="preserve">available in the </w:t>
@@ -2296,11 +2380,7 @@
       </w:r>
       <w:proofErr w:type="spellEnd"/>
       <w:r>
-        <w:t xml:space="preserve"> API, but the traffic data datetime was not available so we had to generate our own. We ended up gathering the weather data in Unix epoch time, and the traffic data in human-readable data. After we converted the date times, we realized that the time stamps were also recording minutes and seconds. Because the code runs top to bottom, it meant that not all of our timestamps would match up, even if they were run at roughly the same time. Because of this, we decided to collect the data per day, rather than per hour, minute or </w:t>
-      </w:r>
-      <w:r>
-        <w:lastRenderedPageBreak/>
-        <w:t xml:space="preserve">second. This was crucial to us being able to successfully do the database join and get matches for the data.  </w:t>
+        <w:t xml:space="preserve"> API, but the traffic data datetime was not available so we had to generate our own. We ended up gathering the weather data in Unix epoch time, and the traffic data in human-readable data. After we converted the date times, we realized that the time stamps were also recording minutes and seconds. Because the code runs top to bottom, it meant that not all of our timestamps would match up, even if they were run at roughly the same time. Because of this, we decided to collect the data per day, rather than per hour, minute or second. This was crucial to us being able to successfully do the database join and get matches for the data.  </w:t>
       </w:r>
     </w:p>
     <w:p>
@@ -2311,22 +2391,79 @@
         <w:spacing w:line="480" w:lineRule="auto"/>
       </w:pPr>
       <w:r>
+        <w:lastRenderedPageBreak/>
         <w:t xml:space="preserve">         When we went to make a pie chart out of the weather descriptions, we realized that we would need to calculate the percent of each weather description using a counter in order to use the calculated average data, since the data is not numerical. This was not a tough problem to solve, and we were able to use our Python skills to implement the necessary code. For the sub-plot line graph that we created (</w:t>
       </w:r>
       <w:r>
-        <w:t xml:space="preserve">Figure 3), we had initially intended to create this as a double line graph. However, because the Y axis values for temperature (in the 40s) was </w:t>
+        <w:t xml:space="preserve">Figure 3), we had initially intended to create this as a double line graph. However, because the </w:t>
+      </w:r>
+      <w:r>
+        <w:t>y-</w:t>
+      </w:r>
+      <w:r>
+        <w:t>axis values for temperature (</w:t>
+      </w:r>
+      <w:r>
+        <w:t xml:space="preserve">ranging from </w:t>
+      </w:r>
+      <w:r>
+        <w:t>40</w:t>
+      </w:r>
+      <w:r>
+        <w:t>-50</w:t>
+      </w:r>
+      <w:r>
+        <w:t xml:space="preserve">) was </w:t>
       </w:r>
       <w:r>
         <w:t>drastically</w:t>
       </w:r>
       <w:r>
-        <w:t xml:space="preserve"> different from the Y axis values for the confidence (all below 1), we decided to split the plot into two sub plots, while still allowing for an effective visualization of the data. </w:t>
-      </w:r>
-      <w:r>
-        <w:t xml:space="preserve">Additionally, we initially had some trouble in creating the x and y axis </w:t>
-      </w:r>
-      <w:r>
-        <w:t xml:space="preserve">for the subplots due to an issue with Matplotlib. </w:t>
+        <w:t xml:space="preserve"> different from the </w:t>
+      </w:r>
+      <w:r>
+        <w:t>y-</w:t>
+      </w:r>
+      <w:r>
+        <w:t>axis values for the confidence (all below 1</w:t>
+      </w:r>
+      <w:r>
+        <w:t xml:space="preserve"> because it represents a percentage</w:t>
+      </w:r>
+      <w:r>
+        <w:t>), we decided to split the plot into two sub plots</w:t>
+      </w:r>
+      <w:r>
+        <w:t xml:space="preserve">. This still allowed us to create an </w:t>
+      </w:r>
+      <w:r>
+        <w:t>effective visualization of the data</w:t>
+      </w:r>
+      <w:r>
+        <w:t xml:space="preserve"> as the graphs were side-by-side, thereby demonstrating the relationship between the two variables</w:t>
+      </w:r>
+      <w:r>
+        <w:t xml:space="preserve">. </w:t>
+      </w:r>
+      <w:r>
+        <w:t>Additionally, we initially had some trouble in creating the x and y</w:t>
+      </w:r>
+      <w:r>
+        <w:t>-</w:t>
+      </w:r>
+      <w:r>
+        <w:t xml:space="preserve">axis </w:t>
+      </w:r>
+      <w:r>
+        <w:t>for the subplots due to</w:t>
+      </w:r>
+      <w:r>
+        <w:t xml:space="preserve"> issues </w:t>
+      </w:r>
+      <w:bookmarkStart w:id="0" w:name="_GoBack"/>
+      <w:bookmarkEnd w:id="0"/>
+      <w:r>
+        <w:t xml:space="preserve">with Matplotlib. </w:t>
       </w:r>
       <w:r>
         <w:t xml:space="preserve">Prior to using </w:t>
@@ -4761,7 +4898,7 @@
     </w:rPrDefault>
     <w:pPrDefault/>
   </w:docDefaults>
-  <w:latentStyles w:defLockedState="0" w:defUIPriority="99" w:defSemiHidden="0" w:defUnhideWhenUsed="0" w:defQFormat="0" w:count="377">
+  <w:latentStyles w:defLockedState="0" w:defUIPriority="99" w:defSemiHidden="0" w:defUnhideWhenUsed="0" w:defQFormat="0" w:count="375">
     <w:lsdException w:name="Normal" w:uiPriority="0" w:qFormat="1"/>
     <w:lsdException w:name="heading 1" w:uiPriority="9" w:qFormat="1"/>
     <w:lsdException w:name="heading 2" w:semiHidden="1" w:uiPriority="9" w:unhideWhenUsed="1" w:qFormat="1"/>
@@ -5137,8 +5274,6 @@
     <w:lsdException w:name="Smart Hyperlink" w:semiHidden="1" w:unhideWhenUsed="1"/>
     <w:lsdException w:name="Hashtag" w:semiHidden="1" w:unhideWhenUsed="1"/>
     <w:lsdException w:name="Unresolved Mention" w:semiHidden="1" w:unhideWhenUsed="1"/>
-    <w:lsdException w:name="Smart Link" w:semiHidden="1" w:unhideWhenUsed="1"/>
-    <w:lsdException w:name="Smart Link Error" w:semiHidden="1" w:unhideWhenUsed="1"/>
   </w:latentStyles>
   <w:style w:type="paragraph" w:default="1" w:styleId="Normal">
     <w:name w:val="Normal"/>

</xml_diff>